<commit_message>
Changes to tools.docx (added images + minor rewording)
</commit_message>
<xml_diff>
--- a/File Storage/Completed Files/Tools.docx
+++ b/File Storage/Completed Files/Tools.docx
@@ -4,38 +4,172 @@
   <w:body>
     <w:p>
       <w:pPr>
-        <w:pStyle w:val="Heading1"/>
-        <w:jc w:val="center"/>
+        <w:pStyle w:val="Heading2"/>
+        <w:rPr>
+          <w:rFonts w:ascii="Times New Roman" w:eastAsia="Times New Roman" w:hAnsi="Times New Roman" w:cs="Times New Roman"/>
+          <w:sz w:val="24"/>
+          <w:szCs w:val="24"/>
+          <w:lang w:eastAsia="en-AU"/>
+        </w:rPr>
+      </w:pPr>
+      <w:r>
         <w:rPr>
           <w:rFonts w:eastAsia="Times New Roman"/>
           <w:lang w:eastAsia="en-AU"/>
         </w:rPr>
-      </w:pPr>
+        <w:t>How well does the a</w:t>
+      </w:r>
       <w:r>
         <w:rPr>
           <w:rFonts w:eastAsia="Times New Roman"/>
           <w:lang w:eastAsia="en-AU"/>
         </w:rPr>
-        <w:t>Tools</w:t>
-      </w:r>
-    </w:p>
-    <w:p>
-      <w:pPr>
-        <w:rPr>
-          <w:lang w:eastAsia="en-AU"/>
-        </w:rPr>
-      </w:pPr>
+        <w:t xml:space="preserve">udit </w:t>
+      </w:r>
+      <w:r>
+        <w:rPr>
+          <w:rFonts w:eastAsia="Times New Roman"/>
+          <w:lang w:eastAsia="en-AU"/>
+        </w:rPr>
+        <w:t>t</w:t>
+      </w:r>
+      <w:r>
+        <w:rPr>
+          <w:rFonts w:eastAsia="Times New Roman"/>
+          <w:lang w:eastAsia="en-AU"/>
+        </w:rPr>
+        <w:t>rail</w:t>
+      </w:r>
+      <w:r>
+        <w:rPr>
+          <w:rFonts w:eastAsia="Times New Roman"/>
+          <w:lang w:eastAsia="en-AU"/>
+        </w:rPr>
+        <w:t xml:space="preserve"> on the git repository reflect the groups work?</w:t>
+      </w:r>
     </w:p>
     <w:p>
       <w:pPr>
         <w:spacing w:line="240" w:lineRule="auto"/>
-        <w:rPr>
-          <w:rFonts w:ascii="Times New Roman" w:eastAsia="Times New Roman" w:hAnsi="Times New Roman" w:cs="Times New Roman"/>
-          <w:sz w:val="24"/>
-          <w:szCs w:val="24"/>
+        <w:jc w:val="both"/>
+        <w:rPr>
+          <w:rFonts w:ascii="Calibri" w:eastAsia="Times New Roman" w:hAnsi="Calibri" w:cs="Calibri"/>
+          <w:color w:val="000000"/>
           <w:lang w:eastAsia="en-AU"/>
         </w:rPr>
       </w:pPr>
+      <w:r>
+        <w:rPr>
+          <w:rFonts w:ascii="Calibri" w:eastAsia="Times New Roman" w:hAnsi="Calibri" w:cs="Calibri"/>
+          <w:color w:val="000000"/>
+          <w:lang w:eastAsia="en-AU"/>
+        </w:rPr>
+        <w:t>Using a git repository has been a good experience for the group</w:t>
+      </w:r>
+      <w:r>
+        <w:rPr>
+          <w:rFonts w:ascii="Calibri" w:eastAsia="Times New Roman" w:hAnsi="Calibri" w:cs="Calibri"/>
+          <w:color w:val="000000"/>
+          <w:lang w:eastAsia="en-AU"/>
+        </w:rPr>
+        <w:t>. The repository was heavily used,</w:t>
+      </w:r>
+      <w:r>
+        <w:rPr>
+          <w:rFonts w:ascii="Calibri" w:eastAsia="Times New Roman" w:hAnsi="Calibri" w:cs="Calibri"/>
+          <w:color w:val="000000"/>
+          <w:lang w:eastAsia="en-AU"/>
+        </w:rPr>
+        <w:t xml:space="preserve"> with well over 1</w:t>
+      </w:r>
+      <w:r>
+        <w:rPr>
+          <w:rFonts w:ascii="Calibri" w:eastAsia="Times New Roman" w:hAnsi="Calibri" w:cs="Calibri"/>
+          <w:color w:val="000000"/>
+          <w:lang w:eastAsia="en-AU"/>
+        </w:rPr>
+        <w:t>50</w:t>
+      </w:r>
+      <w:r>
+        <w:rPr>
+          <w:rFonts w:ascii="Calibri" w:eastAsia="Times New Roman" w:hAnsi="Calibri" w:cs="Calibri"/>
+          <w:color w:val="000000"/>
+          <w:lang w:eastAsia="en-AU"/>
+        </w:rPr>
+        <w:t xml:space="preserve"> commits added to the repository. Some members used the</w:t>
+      </w:r>
+      <w:r>
+        <w:rPr>
+          <w:rFonts w:ascii="Calibri" w:eastAsia="Times New Roman" w:hAnsi="Calibri" w:cs="Calibri"/>
+          <w:color w:val="000000"/>
+          <w:lang w:eastAsia="en-AU"/>
+        </w:rPr>
+        <w:t xml:space="preserve"> Git</w:t>
+      </w:r>
+      <w:r>
+        <w:rPr>
+          <w:rFonts w:ascii="Calibri" w:eastAsia="Times New Roman" w:hAnsi="Calibri" w:cs="Calibri"/>
+          <w:color w:val="000000"/>
+          <w:lang w:eastAsia="en-AU"/>
+        </w:rPr>
+        <w:t xml:space="preserve"> website to add their commits, </w:t>
+      </w:r>
+      <w:r>
+        <w:rPr>
+          <w:rFonts w:ascii="Calibri" w:eastAsia="Times New Roman" w:hAnsi="Calibri" w:cs="Calibri"/>
+          <w:color w:val="000000"/>
+          <w:lang w:eastAsia="en-AU"/>
+        </w:rPr>
+        <w:t>some used the application and others used command line</w:t>
+      </w:r>
+      <w:r>
+        <w:rPr>
+          <w:rFonts w:ascii="Calibri" w:eastAsia="Times New Roman" w:hAnsi="Calibri" w:cs="Calibri"/>
+          <w:color w:val="000000"/>
+          <w:lang w:eastAsia="en-AU"/>
+        </w:rPr>
+        <w:t xml:space="preserve">. </w:t>
+      </w:r>
+      <w:r>
+        <w:rPr>
+          <w:rFonts w:ascii="Calibri" w:eastAsia="Times New Roman" w:hAnsi="Calibri" w:cs="Calibri"/>
+          <w:color w:val="000000"/>
+          <w:lang w:eastAsia="en-AU"/>
+        </w:rPr>
+        <w:t>Though there</w:t>
+      </w:r>
+      <w:r>
+        <w:rPr>
+          <w:rFonts w:ascii="Calibri" w:eastAsia="Times New Roman" w:hAnsi="Calibri" w:cs="Calibri"/>
+          <w:color w:val="000000"/>
+          <w:lang w:eastAsia="en-AU"/>
+        </w:rPr>
+        <w:t>’s</w:t>
+      </w:r>
+      <w:r>
+        <w:rPr>
+          <w:rFonts w:ascii="Calibri" w:eastAsia="Times New Roman" w:hAnsi="Calibri" w:cs="Calibri"/>
+          <w:color w:val="000000"/>
+          <w:lang w:eastAsia="en-AU"/>
+        </w:rPr>
+        <w:t xml:space="preserve"> differences in the </w:t>
+      </w:r>
+      <w:r>
+        <w:rPr>
+          <w:rFonts w:ascii="Calibri" w:eastAsia="Times New Roman" w:hAnsi="Calibri" w:cs="Calibri"/>
+          <w:color w:val="000000"/>
+          <w:lang w:eastAsia="en-AU"/>
+        </w:rPr>
+        <w:t>number</w:t>
+      </w:r>
+      <w:r>
+        <w:rPr>
+          <w:rFonts w:ascii="Calibri" w:eastAsia="Times New Roman" w:hAnsi="Calibri" w:cs="Calibri"/>
+          <w:color w:val="000000"/>
+          <w:lang w:eastAsia="en-AU"/>
+        </w:rPr>
+        <w:t xml:space="preserve"> of commits made, all members equally made great use of the repository to work collaboratively, particularly on the </w:t>
+      </w:r>
       <w:proofErr w:type="spellStart"/>
       <w:r>
         <w:rPr>
@@ -43,32 +177,849 @@
           <w:color w:val="000000"/>
           <w:lang w:eastAsia="en-AU"/>
         </w:rPr>
+        <w:t>Gitpage</w:t>
+      </w:r>
+      <w:proofErr w:type="spellEnd"/>
+      <w:r>
+        <w:rPr>
+          <w:rFonts w:ascii="Calibri" w:eastAsia="Times New Roman" w:hAnsi="Calibri" w:cs="Calibri"/>
+          <w:color w:val="000000"/>
+          <w:lang w:eastAsia="en-AU"/>
+        </w:rPr>
+        <w:t>.</w:t>
+      </w:r>
+    </w:p>
+    <w:p>
+      <w:pPr>
+        <w:spacing w:line="240" w:lineRule="auto"/>
+        <w:jc w:val="both"/>
+        <w:rPr>
+          <w:rFonts w:ascii="Calibri" w:eastAsia="Times New Roman" w:hAnsi="Calibri" w:cs="Calibri"/>
+          <w:color w:val="000000"/>
+          <w:lang w:eastAsia="en-AU"/>
+        </w:rPr>
+      </w:pPr>
+      <w:r>
+        <w:rPr>
+          <w:rFonts w:ascii="Calibri" w:eastAsia="Times New Roman" w:hAnsi="Calibri" w:cs="Calibri"/>
+          <w:color w:val="000000"/>
+          <w:lang w:eastAsia="en-AU"/>
+        </w:rPr>
+        <w:t xml:space="preserve">Dylan and Josh took a lead in this </w:t>
+      </w:r>
+      <w:r>
+        <w:rPr>
+          <w:rFonts w:ascii="Calibri" w:eastAsia="Times New Roman" w:hAnsi="Calibri" w:cs="Calibri"/>
+          <w:color w:val="000000"/>
+          <w:lang w:eastAsia="en-AU"/>
+        </w:rPr>
+        <w:t xml:space="preserve">assignment, something </w:t>
+      </w:r>
+      <w:r>
+        <w:rPr>
+          <w:rFonts w:ascii="Calibri" w:eastAsia="Times New Roman" w:hAnsi="Calibri" w:cs="Calibri"/>
+          <w:color w:val="000000"/>
+          <w:lang w:eastAsia="en-AU"/>
+        </w:rPr>
+        <w:t>show</w:t>
+      </w:r>
+      <w:r>
+        <w:rPr>
+          <w:rFonts w:ascii="Calibri" w:eastAsia="Times New Roman" w:hAnsi="Calibri" w:cs="Calibri"/>
+          <w:color w:val="000000"/>
+          <w:lang w:eastAsia="en-AU"/>
+        </w:rPr>
+        <w:t>n</w:t>
+      </w:r>
+      <w:r>
+        <w:rPr>
+          <w:rFonts w:ascii="Calibri" w:eastAsia="Times New Roman" w:hAnsi="Calibri" w:cs="Calibri"/>
+          <w:color w:val="000000"/>
+          <w:lang w:eastAsia="en-AU"/>
+        </w:rPr>
+        <w:t xml:space="preserve"> through the amount of commits they had</w:t>
+      </w:r>
+      <w:r>
+        <w:rPr>
+          <w:rFonts w:ascii="Calibri" w:eastAsia="Times New Roman" w:hAnsi="Calibri" w:cs="Calibri"/>
+          <w:color w:val="000000"/>
+          <w:lang w:eastAsia="en-AU"/>
+        </w:rPr>
+        <w:t xml:space="preserve">. </w:t>
+      </w:r>
+      <w:r>
+        <w:rPr>
+          <w:rFonts w:ascii="Calibri" w:eastAsia="Times New Roman" w:hAnsi="Calibri" w:cs="Calibri"/>
+          <w:color w:val="000000"/>
+          <w:lang w:eastAsia="en-AU"/>
+        </w:rPr>
+        <w:t>They</w:t>
+      </w:r>
+      <w:r>
+        <w:rPr>
+          <w:rFonts w:ascii="Calibri" w:eastAsia="Times New Roman" w:hAnsi="Calibri" w:cs="Calibri"/>
+          <w:color w:val="000000"/>
+          <w:lang w:eastAsia="en-AU"/>
+        </w:rPr>
+        <w:t xml:space="preserve"> both often made frequent commits to make minor changes fixing spelling errors, theme </w:t>
+      </w:r>
+      <w:r>
+        <w:rPr>
+          <w:rFonts w:ascii="Calibri" w:eastAsia="Times New Roman" w:hAnsi="Calibri" w:cs="Calibri"/>
+          <w:color w:val="000000"/>
+          <w:lang w:eastAsia="en-AU"/>
+        </w:rPr>
+        <w:t>changes</w:t>
+      </w:r>
+      <w:r>
+        <w:rPr>
+          <w:rFonts w:ascii="Calibri" w:eastAsia="Times New Roman" w:hAnsi="Calibri" w:cs="Calibri"/>
+          <w:color w:val="000000"/>
+          <w:lang w:eastAsia="en-AU"/>
+        </w:rPr>
+        <w:t xml:space="preserve"> or assisting in </w:t>
+      </w:r>
+      <w:r>
+        <w:rPr>
+          <w:rFonts w:ascii="Calibri" w:eastAsia="Times New Roman" w:hAnsi="Calibri" w:cs="Calibri"/>
+          <w:color w:val="000000"/>
+          <w:lang w:eastAsia="en-AU"/>
+        </w:rPr>
+        <w:t>constructing</w:t>
+      </w:r>
+      <w:r>
+        <w:rPr>
+          <w:rFonts w:ascii="Calibri" w:eastAsia="Times New Roman" w:hAnsi="Calibri" w:cs="Calibri"/>
+          <w:color w:val="000000"/>
+          <w:lang w:eastAsia="en-AU"/>
+        </w:rPr>
+        <w:t xml:space="preserve"> drafts.</w:t>
+      </w:r>
+      <w:r>
+        <w:rPr>
+          <w:rFonts w:ascii="Calibri" w:eastAsia="Times New Roman" w:hAnsi="Calibri" w:cs="Calibri"/>
+          <w:color w:val="000000"/>
+          <w:lang w:eastAsia="en-AU"/>
+        </w:rPr>
+        <w:t xml:space="preserve"> </w:t>
+      </w:r>
+    </w:p>
+    <w:p>
+      <w:pPr>
+        <w:spacing w:line="240" w:lineRule="auto"/>
+        <w:jc w:val="both"/>
+        <w:rPr>
+          <w:rFonts w:ascii="Calibri" w:eastAsia="Times New Roman" w:hAnsi="Calibri" w:cs="Calibri"/>
+          <w:color w:val="000000"/>
+          <w:lang w:eastAsia="en-AU"/>
+        </w:rPr>
+      </w:pPr>
+      <w:r>
+        <w:rPr>
+          <w:rFonts w:ascii="Calibri" w:eastAsia="Times New Roman" w:hAnsi="Calibri" w:cs="Calibri"/>
+          <w:color w:val="000000"/>
+          <w:lang w:eastAsia="en-AU"/>
+        </w:rPr>
+        <w:t xml:space="preserve">Many of Dylan’s earlier commits were minor adjustments to the content and theme of the </w:t>
+      </w:r>
+      <w:proofErr w:type="spellStart"/>
+      <w:r>
+        <w:rPr>
+          <w:rFonts w:ascii="Calibri" w:eastAsia="Times New Roman" w:hAnsi="Calibri" w:cs="Calibri"/>
+          <w:color w:val="000000"/>
+          <w:lang w:eastAsia="en-AU"/>
+        </w:rPr>
+        <w:t>Gitpage</w:t>
+      </w:r>
+      <w:proofErr w:type="spellEnd"/>
+      <w:r>
+        <w:rPr>
+          <w:rFonts w:ascii="Calibri" w:eastAsia="Times New Roman" w:hAnsi="Calibri" w:cs="Calibri"/>
+          <w:color w:val="000000"/>
+          <w:lang w:eastAsia="en-AU"/>
+        </w:rPr>
+        <w:t xml:space="preserve">, as his theme was used. Dylan’s later commits were further changes to the </w:t>
+      </w:r>
+      <w:proofErr w:type="spellStart"/>
+      <w:r>
+        <w:rPr>
+          <w:rFonts w:ascii="Calibri" w:eastAsia="Times New Roman" w:hAnsi="Calibri" w:cs="Calibri"/>
+          <w:color w:val="000000"/>
+          <w:lang w:eastAsia="en-AU"/>
+        </w:rPr>
+        <w:t>Gitpage</w:t>
+      </w:r>
+      <w:proofErr w:type="spellEnd"/>
+      <w:r>
+        <w:rPr>
+          <w:rFonts w:ascii="Calibri" w:eastAsia="Times New Roman" w:hAnsi="Calibri" w:cs="Calibri"/>
+          <w:color w:val="000000"/>
+          <w:lang w:eastAsia="en-AU"/>
+        </w:rPr>
+        <w:t>, report drafts and various other documents, assisting the team where possible. Josh completed a similar number of commits through tweaking of reports such as spell checking, minor fixes and adding his own contribution.</w:t>
+      </w:r>
+      <w:r>
+        <w:rPr>
+          <w:rFonts w:ascii="Calibri" w:eastAsia="Times New Roman" w:hAnsi="Calibri" w:cs="Calibri"/>
+          <w:color w:val="000000"/>
+          <w:lang w:eastAsia="en-AU"/>
+        </w:rPr>
+        <w:t xml:space="preserve"> Arin, the last member to join the group, has added many commits. Arin made use of the Git website to make commits, resulting in a slightly confusing audit trail where files are first deleted then re-added anytime he uploads changes. Jacob, Ryan and Seth were all assigned individual reports to do. This is shown briefly in the audit trail, though most of this work was done locally with many changes submitted at once.</w:t>
+      </w:r>
+    </w:p>
+    <w:p>
+      <w:pPr>
+        <w:spacing w:line="240" w:lineRule="auto"/>
+        <w:jc w:val="both"/>
+        <w:rPr>
+          <w:rFonts w:ascii="Calibri" w:eastAsia="Times New Roman" w:hAnsi="Calibri" w:cs="Calibri"/>
+          <w:color w:val="000000"/>
+          <w:lang w:eastAsia="en-AU"/>
+        </w:rPr>
+      </w:pPr>
+      <w:r>
+        <w:rPr>
+          <w:rFonts w:ascii="Calibri" w:eastAsia="Times New Roman" w:hAnsi="Calibri" w:cs="Calibri"/>
+          <w:color w:val="000000"/>
+          <w:lang w:eastAsia="en-AU"/>
+        </w:rPr>
+        <w:t xml:space="preserve">As a group </w:t>
+      </w:r>
+      <w:r>
+        <w:rPr>
+          <w:rFonts w:ascii="Calibri" w:eastAsia="Times New Roman" w:hAnsi="Calibri" w:cs="Calibri"/>
+          <w:color w:val="000000"/>
+          <w:lang w:eastAsia="en-AU"/>
+        </w:rPr>
+        <w:t>it was</w:t>
+      </w:r>
+      <w:r>
+        <w:rPr>
+          <w:rFonts w:ascii="Calibri" w:eastAsia="Times New Roman" w:hAnsi="Calibri" w:cs="Calibri"/>
+          <w:color w:val="000000"/>
+          <w:lang w:eastAsia="en-AU"/>
+        </w:rPr>
+        <w:t xml:space="preserve"> agreed the audit trail alone doesn’t directly reflect the amount of work done by team members. An example of this is seen with the number of commits Seth has made</w:t>
+      </w:r>
+      <w:r>
+        <w:rPr>
+          <w:rFonts w:ascii="Calibri" w:eastAsia="Times New Roman" w:hAnsi="Calibri" w:cs="Calibri"/>
+          <w:color w:val="000000"/>
+          <w:lang w:eastAsia="en-AU"/>
+        </w:rPr>
+        <w:t xml:space="preserve">; far </w:t>
+      </w:r>
+      <w:r>
+        <w:rPr>
+          <w:rFonts w:ascii="Calibri" w:eastAsia="Times New Roman" w:hAnsi="Calibri" w:cs="Calibri"/>
+          <w:color w:val="000000"/>
+          <w:lang w:eastAsia="en-AU"/>
+        </w:rPr>
+        <w:t xml:space="preserve">less than others. Seth was assigned the Autonomous Vehicles Report and </w:t>
+      </w:r>
+      <w:r>
+        <w:rPr>
+          <w:rFonts w:ascii="Calibri" w:eastAsia="Times New Roman" w:hAnsi="Calibri" w:cs="Calibri"/>
+          <w:color w:val="000000"/>
+          <w:lang w:eastAsia="en-AU"/>
+        </w:rPr>
+        <w:t>prepared the</w:t>
+      </w:r>
+      <w:r>
+        <w:rPr>
+          <w:rFonts w:ascii="Calibri" w:eastAsia="Times New Roman" w:hAnsi="Calibri" w:cs="Calibri"/>
+          <w:color w:val="000000"/>
+          <w:lang w:eastAsia="en-AU"/>
+        </w:rPr>
+        <w:t xml:space="preserve"> foundation for </w:t>
+      </w:r>
+      <w:r>
+        <w:rPr>
+          <w:rFonts w:ascii="Calibri" w:eastAsia="Times New Roman" w:hAnsi="Calibri" w:cs="Calibri"/>
+          <w:color w:val="000000"/>
+          <w:lang w:eastAsia="en-AU"/>
+        </w:rPr>
+        <w:t>our</w:t>
+      </w:r>
+      <w:r>
+        <w:rPr>
+          <w:rFonts w:ascii="Calibri" w:eastAsia="Times New Roman" w:hAnsi="Calibri" w:cs="Calibri"/>
+          <w:color w:val="000000"/>
+          <w:lang w:eastAsia="en-AU"/>
+        </w:rPr>
+        <w:t xml:space="preserve"> Project Idea report. </w:t>
+      </w:r>
+      <w:r>
+        <w:rPr>
+          <w:rFonts w:ascii="Calibri" w:eastAsia="Times New Roman" w:hAnsi="Calibri" w:cs="Calibri"/>
+          <w:color w:val="000000"/>
+          <w:lang w:eastAsia="en-AU"/>
+        </w:rPr>
+        <w:t xml:space="preserve">As these reports were mostly completed </w:t>
+      </w:r>
+      <w:r>
+        <w:rPr>
+          <w:rFonts w:ascii="Calibri" w:eastAsia="Times New Roman" w:hAnsi="Calibri" w:cs="Calibri"/>
+          <w:color w:val="000000"/>
+          <w:lang w:eastAsia="en-AU"/>
+        </w:rPr>
+        <w:t>locally</w:t>
+      </w:r>
+      <w:r>
+        <w:rPr>
+          <w:rFonts w:ascii="Calibri" w:eastAsia="Times New Roman" w:hAnsi="Calibri" w:cs="Calibri"/>
+          <w:color w:val="000000"/>
+          <w:lang w:eastAsia="en-AU"/>
+        </w:rPr>
+        <w:t>, the audit trail doesn’t reflect the amount of work done to produce these documents.</w:t>
+      </w:r>
+    </w:p>
+    <w:p>
+      <w:pPr>
+        <w:spacing w:line="240" w:lineRule="auto"/>
+        <w:jc w:val="both"/>
+      </w:pPr>
+      <w:r>
+        <w:rPr>
+          <w:noProof/>
+        </w:rPr>
+        <mc:AlternateContent>
+          <mc:Choice Requires="wps">
+            <w:drawing>
+              <wp:anchor distT="0" distB="0" distL="114300" distR="114300" simplePos="0" relativeHeight="251663360" behindDoc="1" locked="0" layoutInCell="1" allowOverlap="1" wp14:anchorId="6934DA78" wp14:editId="5E8B2399">
+                <wp:simplePos x="0" y="0"/>
+                <wp:positionH relativeFrom="margin">
+                  <wp:align>right</wp:align>
+                </wp:positionH>
+                <wp:positionV relativeFrom="paragraph">
+                  <wp:posOffset>4167505</wp:posOffset>
+                </wp:positionV>
+                <wp:extent cx="6188710" cy="190500"/>
+                <wp:effectExtent l="0" t="0" r="2540" b="0"/>
+                <wp:wrapTight wrapText="bothSides">
+                  <wp:wrapPolygon edited="0">
+                    <wp:start x="0" y="0"/>
+                    <wp:lineTo x="0" y="19440"/>
+                    <wp:lineTo x="21542" y="19440"/>
+                    <wp:lineTo x="21542" y="0"/>
+                    <wp:lineTo x="0" y="0"/>
+                  </wp:wrapPolygon>
+                </wp:wrapTight>
+                <wp:docPr id="6" name="Text Box 6"/>
+                <wp:cNvGraphicFramePr/>
+                <a:graphic xmlns:a="http://schemas.openxmlformats.org/drawingml/2006/main">
+                  <a:graphicData uri="http://schemas.microsoft.com/office/word/2010/wordprocessingShape">
+                    <wps:wsp>
+                      <wps:cNvSpPr txBox="1"/>
+                      <wps:spPr>
+                        <a:xfrm>
+                          <a:off x="0" y="0"/>
+                          <a:ext cx="6188710" cy="190500"/>
+                        </a:xfrm>
+                        <a:prstGeom prst="rect">
+                          <a:avLst/>
+                        </a:prstGeom>
+                        <a:solidFill>
+                          <a:prstClr val="white"/>
+                        </a:solidFill>
+                        <a:ln>
+                          <a:noFill/>
+                        </a:ln>
+                      </wps:spPr>
+                      <wps:txbx>
+                        <w:txbxContent>
+                          <w:p>
+                            <w:pPr>
+                              <w:pStyle w:val="Caption"/>
+                              <w:jc w:val="right"/>
+                              <w:rPr>
+                                <w:noProof/>
+                              </w:rPr>
+                            </w:pPr>
+                            <w:r>
+                              <w:t>Git Pulse overview</w:t>
+                            </w:r>
+                          </w:p>
+                        </w:txbxContent>
+                      </wps:txbx>
+                      <wps:bodyPr rot="0" spcFirstLastPara="0" vertOverflow="overflow" horzOverflow="overflow" vert="horz" wrap="square" lIns="0" tIns="0" rIns="0" bIns="0" numCol="1" spcCol="0" rtlCol="0" fromWordArt="0" anchor="t" anchorCtr="0" forceAA="0" compatLnSpc="1">
+                        <a:prstTxWarp prst="textNoShape">
+                          <a:avLst/>
+                        </a:prstTxWarp>
+                        <a:noAutofit/>
+                      </wps:bodyPr>
+                    </wps:wsp>
+                  </a:graphicData>
+                </a:graphic>
+                <wp14:sizeRelV relativeFrom="margin">
+                  <wp14:pctHeight>0</wp14:pctHeight>
+                </wp14:sizeRelV>
+              </wp:anchor>
+            </w:drawing>
+          </mc:Choice>
+          <mc:Fallback>
+            <w:pict>
+              <v:shapetype w14:anchorId="6934DA78" id="_x0000_t202" coordsize="21600,21600" o:spt="202" path="m,l,21600r21600,l21600,xe">
+                <v:stroke joinstyle="miter"/>
+                <v:path gradientshapeok="t" o:connecttype="rect"/>
+              </v:shapetype>
+              <v:shape id="Text Box 6" o:spid="_x0000_s1026" type="#_x0000_t202" style="position:absolute;left:0;text-align:left;margin-left:436.1pt;margin-top:328.15pt;width:487.3pt;height:15pt;z-index:-251653120;visibility:visible;mso-wrap-style:square;mso-height-percent:0;mso-wrap-distance-left:9pt;mso-wrap-distance-top:0;mso-wrap-distance-right:9pt;mso-wrap-distance-bottom:0;mso-position-horizontal:right;mso-position-horizontal-relative:margin;mso-position-vertical:absolute;mso-position-vertical-relative:text;mso-height-percent:0;mso-height-relative:margin;v-text-anchor:top" o:gfxdata="UEsDBBQABgAIAAAAIQC2gziS/gAAAOEBAAATAAAAW0NvbnRlbnRfVHlwZXNdLnhtbJSRQU7DMBBF&#10;90jcwfIWJU67QAgl6YK0S0CoHGBkTxKLZGx5TGhvj5O2G0SRWNoz/78nu9wcxkFMGNg6quQqL6RA&#10;0s5Y6ir5vt9lD1JwBDIwOMJKHpHlpr69KfdHjyxSmriSfYz+USnWPY7AufNIadK6MEJMx9ApD/oD&#10;OlTrorhX2lFEilmcO2RdNtjC5xDF9pCuTyYBB5bi6bQ4syoJ3g9WQ0ymaiLzg5KdCXlKLjvcW893&#10;SUOqXwnz5DrgnHtJTxOsQfEKIT7DmDSUCaxw7Rqn8787ZsmRM9e2VmPeBN4uqYvTtW7jvijg9N/y&#10;JsXecLq0q+WD6m8AAAD//wMAUEsDBBQABgAIAAAAIQA4/SH/1gAAAJQBAAALAAAAX3JlbHMvLnJl&#10;bHOkkMFqwzAMhu+DvYPRfXGawxijTi+j0GvpHsDYimMaW0Yy2fr2M4PBMnrbUb/Q94l/f/hMi1qR&#10;JVI2sOt6UJgd+ZiDgffL8ekFlFSbvV0oo4EbChzGx4f9GRdb25HMsYhqlCwG5lrLq9biZkxWOiqY&#10;22YiTra2kYMu1l1tQD30/bPm3wwYN0x18gb45AdQl1tp5j/sFB2T0FQ7R0nTNEV3j6o9feQzro1i&#10;OWA14Fm+Q8a1a8+Bvu/d/dMb2JY5uiPbhG/ktn4cqGU/er3pcvwCAAD//wMAUEsDBBQABgAIAAAA&#10;IQBjNgdaMQIAAGcEAAAOAAAAZHJzL2Uyb0RvYy54bWysVFFv2yAQfp+0/4B4X2xXWtZFcaosVaZJ&#10;UVspmfpMMMRIwDEgsbNfvwPHadftadoLPu6Og+/77jy/640mJ+GDAlvTalJSIiyHRtlDTb/v1h9u&#10;KQmR2YZpsKKmZxHo3eL9u3nnZuIGWtCN8ASL2DDrXE3bGN2sKAJvhWFhAk5YDErwhkXc+kPReNZh&#10;daOLm7KcFh34xnngIgT03g9Busj1pRQ8PkoZRCS6pvi2mFef131ai8WczQ6euVbxyzPYP7zCMGXx&#10;0mupexYZOXr1RymjuIcAMk44mAKkVFxkDIimKt+g2bbMiYwFyQnuSlP4f2X5w+nJE9XUdEqJZQYl&#10;2ok+ki/Qk2lip3Nhhklbh2mxRzeqPPoDOhPoXnqTvgiHYBx5Pl+5TcU4OqfV7e2nCkMcY9Xn8mOZ&#10;yS9eTjsf4lcBhiSjph61y5Sy0yZEfAmmjinpsgBaNWulddqkwEp7cmKoc9eqKNIb8cRvWdqmXAvp&#10;1BBOniJBHKAkK/b7PhNyhbmH5ozoPQzdExxfK7xvw0J8Yh7bBVHhCMRHXKSGrqZwsShpwf/8mz/l&#10;o4oYpaTD9qtp+HFkXlCiv1nUN/XqaPjR2I+GPZoVINIKh8vxbOIBH/VoSg/mGSdjmW7BELMc76pp&#10;HM1VHIYAJ4uL5TInYUc6Fjd263gqPfK665+ZdxdVIur5AGNjstkbcYbcgeXlMYJUWbnE68DihW7s&#10;5izPZfLSuLze56yX/8PiFwAAAP//AwBQSwMEFAAGAAgAAAAhAIel+djdAAAACAEAAA8AAABkcnMv&#10;ZG93bnJldi54bWxMj8FOwzAQRO9I/IO1SFwQdSgQSohTQQs3OLRUPW/jJYmI11HsNOnfs5zguDOj&#10;tzP5cnKtOlIfGs8GbmYJKOLS24YrA7vPt+sFqBCRLbaeycCJAiyL87McM+tH3tBxGyslEA4ZGqhj&#10;7DKtQ1mTwzDzHbF4X753GOXsK217HAXuWj1PklQ7bFg+1NjRqqbyezs4A+m6H8YNr67Wu9d3/Oiq&#10;+f7ltDfm8mJ6fgIVaYp/YfitL9WhkE4HP7ANqjUgQ6KQ7tNbUGI/PtyloA6iLETRRa7/Dyh+AAAA&#10;//8DAFBLAQItABQABgAIAAAAIQC2gziS/gAAAOEBAAATAAAAAAAAAAAAAAAAAAAAAABbQ29udGVu&#10;dF9UeXBlc10ueG1sUEsBAi0AFAAGAAgAAAAhADj9If/WAAAAlAEAAAsAAAAAAAAAAAAAAAAALwEA&#10;AF9yZWxzLy5yZWxzUEsBAi0AFAAGAAgAAAAhAGM2B1oxAgAAZwQAAA4AAAAAAAAAAAAAAAAALgIA&#10;AGRycy9lMm9Eb2MueG1sUEsBAi0AFAAGAAgAAAAhAIel+djdAAAACAEAAA8AAAAAAAAAAAAAAAAA&#10;iwQAAGRycy9kb3ducmV2LnhtbFBLBQYAAAAABAAEAPMAAACVBQAAAAA=&#10;" stroked="f">
+                <v:textbox inset="0,0,0,0">
+                  <w:txbxContent>
+                    <w:p>
+                      <w:pPr>
+                        <w:pStyle w:val="Caption"/>
+                        <w:jc w:val="right"/>
+                        <w:rPr>
+                          <w:noProof/>
+                        </w:rPr>
+                      </w:pPr>
+                      <w:r>
+                        <w:t>Git Pulse overview</w:t>
+                      </w:r>
+                    </w:p>
+                  </w:txbxContent>
+                </v:textbox>
+                <w10:wrap type="tight" anchorx="margin"/>
+              </v:shape>
+            </w:pict>
+          </mc:Fallback>
+        </mc:AlternateContent>
+      </w:r>
+      <w:r>
+        <w:rPr>
+          <w:noProof/>
+        </w:rPr>
+        <w:drawing>
+          <wp:anchor distT="0" distB="0" distL="114300" distR="114300" simplePos="0" relativeHeight="251658240" behindDoc="1" locked="0" layoutInCell="1" allowOverlap="1" wp14:anchorId="42372723" wp14:editId="41469586">
+            <wp:simplePos x="0" y="0"/>
+            <wp:positionH relativeFrom="margin">
+              <wp:posOffset>0</wp:posOffset>
+            </wp:positionH>
+            <wp:positionV relativeFrom="paragraph">
+              <wp:posOffset>928370</wp:posOffset>
+            </wp:positionV>
+            <wp:extent cx="6188710" cy="3400425"/>
+            <wp:effectExtent l="0" t="0" r="2540" b="9525"/>
+            <wp:wrapTight wrapText="bothSides">
+              <wp:wrapPolygon edited="0">
+                <wp:start x="0" y="0"/>
+                <wp:lineTo x="0" y="21539"/>
+                <wp:lineTo x="21542" y="21539"/>
+                <wp:lineTo x="21542" y="0"/>
+                <wp:lineTo x="0" y="0"/>
+              </wp:wrapPolygon>
+            </wp:wrapTight>
+            <wp:docPr id="4" name="Picture 4" descr="http://puu.sh/DdyVB/f27fc86040.png"/>
+            <wp:cNvGraphicFramePr>
+              <a:graphicFrameLocks xmlns:a="http://schemas.openxmlformats.org/drawingml/2006/main" noChangeAspect="1"/>
+            </wp:cNvGraphicFramePr>
+            <a:graphic xmlns:a="http://schemas.openxmlformats.org/drawingml/2006/main">
+              <a:graphicData uri="http://schemas.openxmlformats.org/drawingml/2006/picture">
+                <pic:pic xmlns:pic="http://schemas.openxmlformats.org/drawingml/2006/picture">
+                  <pic:nvPicPr>
+                    <pic:cNvPr id="0" name="Picture 7" descr="http://puu.sh/DdyVB/f27fc86040.png"/>
+                    <pic:cNvPicPr>
+                      <a:picLocks noChangeAspect="1" noChangeArrowheads="1"/>
+                    </pic:cNvPicPr>
+                  </pic:nvPicPr>
+                  <pic:blipFill rotWithShape="1">
+                    <a:blip r:embed="rId6">
+                      <a:extLst>
+                        <a:ext uri="{28A0092B-C50C-407E-A947-70E740481C1C}">
+                          <a14:useLocalDpi xmlns:a14="http://schemas.microsoft.com/office/drawing/2010/main" val="0"/>
+                        </a:ext>
+                      </a:extLst>
+                    </a:blip>
+                    <a:srcRect t="2436" b="939"/>
+                    <a:stretch/>
+                  </pic:blipFill>
+                  <pic:spPr bwMode="auto">
+                    <a:xfrm>
+                      <a:off x="0" y="0"/>
+                      <a:ext cx="6188710" cy="3400425"/>
+                    </a:xfrm>
+                    <a:prstGeom prst="rect">
+                      <a:avLst/>
+                    </a:prstGeom>
+                    <a:noFill/>
+                    <a:ln>
+                      <a:noFill/>
+                    </a:ln>
+                    <a:extLst>
+                      <a:ext uri="{53640926-AAD7-44D8-BBD7-CCE9431645EC}">
+                        <a14:shadowObscured xmlns:a14="http://schemas.microsoft.com/office/drawing/2010/main"/>
+                      </a:ext>
+                    </a:extLst>
+                  </pic:spPr>
+                </pic:pic>
+              </a:graphicData>
+            </a:graphic>
+            <wp14:sizeRelV relativeFrom="margin">
+              <wp14:pctHeight>0</wp14:pctHeight>
+            </wp14:sizeRelV>
+          </wp:anchor>
+        </w:drawing>
+      </w:r>
+      <w:r>
+        <w:rPr>
+          <w:rFonts w:ascii="Calibri" w:eastAsia="Times New Roman" w:hAnsi="Calibri" w:cs="Calibri"/>
+          <w:color w:val="000000"/>
+          <w:lang w:eastAsia="en-AU"/>
+        </w:rPr>
+        <w:t xml:space="preserve">In summary, though not a great indicator of the level of work done by each member, the Git audit trail does accurately reflect the live changes made to the </w:t>
+      </w:r>
+      <w:proofErr w:type="spellStart"/>
+      <w:r>
+        <w:rPr>
+          <w:rFonts w:ascii="Calibri" w:eastAsia="Times New Roman" w:hAnsi="Calibri" w:cs="Calibri"/>
+          <w:color w:val="000000"/>
+          <w:lang w:eastAsia="en-AU"/>
+        </w:rPr>
+        <w:t>Gitpage</w:t>
+      </w:r>
+      <w:proofErr w:type="spellEnd"/>
+      <w:r>
+        <w:rPr>
+          <w:rFonts w:ascii="Calibri" w:eastAsia="Times New Roman" w:hAnsi="Calibri" w:cs="Calibri"/>
+          <w:color w:val="000000"/>
+          <w:lang w:eastAsia="en-AU"/>
+        </w:rPr>
+        <w:t xml:space="preserve"> and repositor</w:t>
+      </w:r>
+      <w:bookmarkStart w:id="0" w:name="_GoBack"/>
+      <w:bookmarkEnd w:id="0"/>
+      <w:r>
+        <w:rPr>
+          <w:rFonts w:ascii="Calibri" w:eastAsia="Times New Roman" w:hAnsi="Calibri" w:cs="Calibri"/>
+          <w:color w:val="000000"/>
+          <w:lang w:eastAsia="en-AU"/>
+        </w:rPr>
+        <w:t xml:space="preserve">y files. </w:t>
+      </w:r>
+      <w:r>
+        <w:rPr>
+          <w:rFonts w:ascii="Calibri" w:eastAsia="Times New Roman" w:hAnsi="Calibri" w:cs="Calibri"/>
+          <w:color w:val="000000"/>
+          <w:lang w:eastAsia="en-AU"/>
+        </w:rPr>
+        <w:t>This audit trail would prove beneficial in checking notes after code is changed. At the very least, one could establish who changed the code and contact them to request further information. In our case, most commits were made with clear, descriptive information explaining changes made.</w:t>
+      </w:r>
+      <w:r>
+        <w:t xml:space="preserve"> </w:t>
+      </w:r>
+    </w:p>
+    <w:p>
+      <w:pPr>
+        <w:spacing w:line="240" w:lineRule="auto"/>
+        <w:rPr>
+          <w:lang w:eastAsia="en-AU"/>
+        </w:rPr>
+      </w:pPr>
+      <w:r>
+        <w:rPr>
+          <w:rStyle w:val="Heading2Char"/>
+        </w:rPr>
+        <w:lastRenderedPageBreak/>
+        <mc:AlternateContent>
+          <mc:Choice Requires="wps">
+            <w:drawing>
+              <wp:anchor distT="0" distB="0" distL="114300" distR="114300" simplePos="0" relativeHeight="251665408" behindDoc="1" locked="0" layoutInCell="1" allowOverlap="1" wp14:anchorId="6CE268EE" wp14:editId="1F0B86FB">
+                <wp:simplePos x="0" y="0"/>
+                <wp:positionH relativeFrom="column">
+                  <wp:posOffset>-2540</wp:posOffset>
+                </wp:positionH>
+                <wp:positionV relativeFrom="paragraph">
+                  <wp:posOffset>7563485</wp:posOffset>
+                </wp:positionV>
+                <wp:extent cx="6191250" cy="635"/>
+                <wp:effectExtent l="0" t="0" r="0" b="0"/>
+                <wp:wrapTight wrapText="bothSides">
+                  <wp:wrapPolygon edited="0">
+                    <wp:start x="0" y="0"/>
+                    <wp:lineTo x="0" y="21600"/>
+                    <wp:lineTo x="21600" y="21600"/>
+                    <wp:lineTo x="21600" y="0"/>
+                  </wp:wrapPolygon>
+                </wp:wrapTight>
+                <wp:docPr id="8" name="Text Box 8"/>
+                <wp:cNvGraphicFramePr/>
+                <a:graphic xmlns:a="http://schemas.openxmlformats.org/drawingml/2006/main">
+                  <a:graphicData uri="http://schemas.microsoft.com/office/word/2010/wordprocessingShape">
+                    <wps:wsp>
+                      <wps:cNvSpPr txBox="1"/>
+                      <wps:spPr>
+                        <a:xfrm>
+                          <a:off x="0" y="0"/>
+                          <a:ext cx="6191250" cy="635"/>
+                        </a:xfrm>
+                        <a:prstGeom prst="rect">
+                          <a:avLst/>
+                        </a:prstGeom>
+                        <a:solidFill>
+                          <a:prstClr val="white"/>
+                        </a:solidFill>
+                        <a:ln>
+                          <a:noFill/>
+                        </a:ln>
+                      </wps:spPr>
+                      <wps:txbx>
+                        <w:txbxContent>
+                          <w:p>
+                            <w:pPr>
+                              <w:pStyle w:val="Caption"/>
+                              <w:jc w:val="right"/>
+                              <w:rPr>
+                                <w:noProof/>
+                              </w:rPr>
+                            </w:pPr>
+                            <w:r>
+                              <w:t>Git Repository Contributions Dashboard</w:t>
+                            </w:r>
+                          </w:p>
+                        </w:txbxContent>
+                      </wps:txbx>
+                      <wps:bodyPr rot="0" spcFirstLastPara="0" vertOverflow="overflow" horzOverflow="overflow" vert="horz" wrap="square" lIns="0" tIns="0" rIns="0" bIns="0" numCol="1" spcCol="0" rtlCol="0" fromWordArt="0" anchor="t" anchorCtr="0" forceAA="0" compatLnSpc="1">
+                        <a:prstTxWarp prst="textNoShape">
+                          <a:avLst/>
+                        </a:prstTxWarp>
+                        <a:spAutoFit/>
+                      </wps:bodyPr>
+                    </wps:wsp>
+                  </a:graphicData>
+                </a:graphic>
+              </wp:anchor>
+            </w:drawing>
+          </mc:Choice>
+          <mc:Fallback>
+            <w:pict>
+              <v:shape w14:anchorId="6CE268EE" id="Text Box 8" o:spid="_x0000_s1027" type="#_x0000_t202" style="position:absolute;margin-left:-.2pt;margin-top:595.55pt;width:487.5pt;height:.05pt;z-index:-251651072;visibility:visible;mso-wrap-style:square;mso-wrap-distance-left:9pt;mso-wrap-distance-top:0;mso-wrap-distance-right:9pt;mso-wrap-distance-bottom:0;mso-position-horizontal:absolute;mso-position-horizontal-relative:text;mso-position-vertical:absolute;mso-position-vertical-relative:text;v-text-anchor:top" o:gfxdata="UEsDBBQABgAIAAAAIQC2gziS/gAAAOEBAAATAAAAW0NvbnRlbnRfVHlwZXNdLnhtbJSRQU7DMBBF&#10;90jcwfIWJU67QAgl6YK0S0CoHGBkTxKLZGx5TGhvj5O2G0SRWNoz/78nu9wcxkFMGNg6quQqL6RA&#10;0s5Y6ir5vt9lD1JwBDIwOMJKHpHlpr69KfdHjyxSmriSfYz+USnWPY7AufNIadK6MEJMx9ApD/oD&#10;OlTrorhX2lFEilmcO2RdNtjC5xDF9pCuTyYBB5bi6bQ4syoJ3g9WQ0ymaiLzg5KdCXlKLjvcW893&#10;SUOqXwnz5DrgnHtJTxOsQfEKIT7DmDSUCaxw7Rqn8787ZsmRM9e2VmPeBN4uqYvTtW7jvijg9N/y&#10;JsXecLq0q+WD6m8AAAD//wMAUEsDBBQABgAIAAAAIQA4/SH/1gAAAJQBAAALAAAAX3JlbHMvLnJl&#10;bHOkkMFqwzAMhu+DvYPRfXGawxijTi+j0GvpHsDYimMaW0Yy2fr2M4PBMnrbUb/Q94l/f/hMi1qR&#10;JVI2sOt6UJgd+ZiDgffL8ekFlFSbvV0oo4EbChzGx4f9GRdb25HMsYhqlCwG5lrLq9biZkxWOiqY&#10;22YiTra2kYMu1l1tQD30/bPm3wwYN0x18gb45AdQl1tp5j/sFB2T0FQ7R0nTNEV3j6o9feQzro1i&#10;OWA14Fm+Q8a1a8+Bvu/d/dMb2JY5uiPbhG/ktn4cqGU/er3pcvwCAAD//wMAUEsDBBQABgAIAAAA&#10;IQC1GJnrLQIAAGQEAAAOAAAAZHJzL2Uyb0RvYy54bWysVMFu2zAMvQ/YPwi6L04yNOiMOEWWIsOA&#10;oC2QDD0rshwLkEWNUmJ3Xz9KttOt22nYRaZIitJ7j/TyrmsMuyj0GmzBZ5MpZ8pKKLU9FfzbYfvh&#10;ljMfhC2FAasK/qI8v1u9f7dsXa7mUIMpFTIqYn3euoLXIbg8y7ysVSP8BJyyFKwAGxFoi6esRNFS&#10;9cZk8+l0kbWApUOQynvy3vdBvkr1q0rJ8FhVXgVmCk5vC2nFtB7jmq2WIj+hcLWWwzPEP7yiEdrS&#10;pddS9yIIdkb9R6lGSwQPVZhIaDKoKi1VwkBoZtM3aPa1cCphIXK8u9Lk/19Z+XB5QqbLgpNQVjQk&#10;0UF1gX2Gjt1Gdlrnc0raO0oLHblJ5dHvyRlBdxU28UtwGMWJ55crt7GYJOdi9mk2v6GQpNji402s&#10;kb0edejDFwUNi0bBkYRLfIrLzoc+dUyJN3kwutxqY+ImBjYG2UWQyG2tgxqK/5ZlbMy1EE/1BaMn&#10;i/h6HNEK3bFLbMxHjEcoXwg6Qt863smtpvt2wocngdQrBIn6PzzSUhloCw6DxVkN+ONv/phPElKU&#10;s5Z6r+D++1mg4sx8tSRubNTRwNE4joY9NxsgpDOaLCeTSQcwmNGsEJpnGot1vIVCwkq6q+BhNDeh&#10;nwAaK6nW65RE7ehE2Nm9k7H0yOuhexboBlUCifkAY1eK/I04fW6Sx63PgZhOykVeexYHuqmVk/bD&#10;2MVZ+XWfsl5/DqufAAAA//8DAFBLAwQUAAYACAAAACEAfhJy9OEAAAALAQAADwAAAGRycy9kb3du&#10;cmV2LnhtbEyPsU7DMBCGdyTewTokFtQ6KVFo0zhVVcEAS0XowubGbhyIz5HttOHtOcQA4/336b/v&#10;ys1ke3bWPnQOBaTzBJjGxqkOWwGHt6fZEliIEpXsHWoBXzrAprq+KmWh3AVf9bmOLaMSDIUUYGIc&#10;Cs5DY7SVYe4GjbQ7OW9lpNG3XHl5oXLb80WS5NzKDumCkYPeGd181qMVsM/e9+ZuPD2+bLN7/3wY&#10;d/lHWwtxezNt18CinuIfDD/6pA4VOR3diCqwXsAsI5DidJWmwAhYPWQ5sONvtABelfz/D9U3AAAA&#10;//8DAFBLAQItABQABgAIAAAAIQC2gziS/gAAAOEBAAATAAAAAAAAAAAAAAAAAAAAAABbQ29udGVu&#10;dF9UeXBlc10ueG1sUEsBAi0AFAAGAAgAAAAhADj9If/WAAAAlAEAAAsAAAAAAAAAAAAAAAAALwEA&#10;AF9yZWxzLy5yZWxzUEsBAi0AFAAGAAgAAAAhALUYmestAgAAZAQAAA4AAAAAAAAAAAAAAAAALgIA&#10;AGRycy9lMm9Eb2MueG1sUEsBAi0AFAAGAAgAAAAhAH4ScvThAAAACwEAAA8AAAAAAAAAAAAAAAAA&#10;hwQAAGRycy9kb3ducmV2LnhtbFBLBQYAAAAABAAEAPMAAACVBQAAAAA=&#10;" stroked="f">
+                <v:textbox style="mso-fit-shape-to-text:t" inset="0,0,0,0">
+                  <w:txbxContent>
+                    <w:p>
+                      <w:pPr>
+                        <w:pStyle w:val="Caption"/>
+                        <w:jc w:val="right"/>
+                        <w:rPr>
+                          <w:noProof/>
+                        </w:rPr>
+                      </w:pPr>
+                      <w:r>
+                        <w:t>Git Repository Contributions Dashboard</w:t>
+                      </w:r>
+                    </w:p>
+                  </w:txbxContent>
+                </v:textbox>
+                <w10:wrap type="tight"/>
+              </v:shape>
+            </w:pict>
+          </mc:Fallback>
+        </mc:AlternateContent>
+      </w:r>
+      <w:r>
+        <w:rPr>
+          <w:rStyle w:val="Heading2Char"/>
+        </w:rPr>
+        <w:drawing>
+          <wp:anchor distT="0" distB="0" distL="114300" distR="114300" simplePos="0" relativeHeight="251659264" behindDoc="1" locked="0" layoutInCell="1" allowOverlap="1" wp14:anchorId="45E71B61" wp14:editId="25A4D7BF">
+            <wp:simplePos x="0" y="0"/>
+            <wp:positionH relativeFrom="margin">
+              <wp:align>right</wp:align>
+            </wp:positionH>
+            <wp:positionV relativeFrom="paragraph">
+              <wp:posOffset>9525</wp:posOffset>
+            </wp:positionV>
+            <wp:extent cx="6191250" cy="7496810"/>
+            <wp:effectExtent l="0" t="0" r="0" b="8890"/>
+            <wp:wrapTight wrapText="bothSides">
+              <wp:wrapPolygon edited="0">
+                <wp:start x="0" y="0"/>
+                <wp:lineTo x="0" y="21571"/>
+                <wp:lineTo x="21534" y="21571"/>
+                <wp:lineTo x="21534" y="0"/>
+                <wp:lineTo x="0" y="0"/>
+              </wp:wrapPolygon>
+            </wp:wrapTight>
+            <wp:docPr id="5" name="Picture 5"/>
+            <wp:cNvGraphicFramePr>
+              <a:graphicFrameLocks xmlns:a="http://schemas.openxmlformats.org/drawingml/2006/main" noChangeAspect="1"/>
+            </wp:cNvGraphicFramePr>
+            <a:graphic xmlns:a="http://schemas.openxmlformats.org/drawingml/2006/main">
+              <a:graphicData uri="http://schemas.openxmlformats.org/drawingml/2006/picture">
+                <pic:pic xmlns:pic="http://schemas.openxmlformats.org/drawingml/2006/picture">
+                  <pic:nvPicPr>
+                    <pic:cNvPr id="0" name="Picture 9" descr="http://puu.sh/DdyXb/e0e3701afc.png"/>
+                    <pic:cNvPicPr>
+                      <a:picLocks noChangeAspect="1" noChangeArrowheads="1"/>
+                    </pic:cNvPicPr>
+                  </pic:nvPicPr>
+                  <pic:blipFill>
+                    <a:blip r:embed="rId7">
+                      <a:extLst>
+                        <a:ext uri="{28A0092B-C50C-407E-A947-70E740481C1C}">
+                          <a14:useLocalDpi xmlns:a14="http://schemas.microsoft.com/office/drawing/2010/main" val="0"/>
+                        </a:ext>
+                      </a:extLst>
+                    </a:blip>
+                    <a:stretch>
+                      <a:fillRect/>
+                    </a:stretch>
+                  </pic:blipFill>
+                  <pic:spPr bwMode="auto">
+                    <a:xfrm>
+                      <a:off x="0" y="0"/>
+                      <a:ext cx="6191250" cy="7496810"/>
+                    </a:xfrm>
+                    <a:prstGeom prst="rect">
+                      <a:avLst/>
+                    </a:prstGeom>
+                    <a:noFill/>
+                    <a:ln>
+                      <a:noFill/>
+                    </a:ln>
+                  </pic:spPr>
+                </pic:pic>
+              </a:graphicData>
+            </a:graphic>
+            <wp14:sizeRelH relativeFrom="margin">
+              <wp14:pctWidth>0</wp14:pctWidth>
+            </wp14:sizeRelH>
+            <wp14:sizeRelV relativeFrom="margin">
+              <wp14:pctHeight>0</wp14:pctHeight>
+            </wp14:sizeRelV>
+          </wp:anchor>
+        </w:drawing>
+      </w:r>
+      <w:r>
+        <w:rPr>
+          <w:rStyle w:val="Heading2Char"/>
+        </w:rPr>
+        <mc:AlternateContent>
+          <mc:Choice Requires="wps">
+            <w:drawing>
+              <wp:anchor distT="0" distB="0" distL="114300" distR="114300" simplePos="0" relativeHeight="251661312" behindDoc="1" locked="0" layoutInCell="1" allowOverlap="1" wp14:anchorId="3D803754" wp14:editId="1970E412">
+                <wp:simplePos x="0" y="0"/>
+                <wp:positionH relativeFrom="column">
+                  <wp:posOffset>-2540</wp:posOffset>
+                </wp:positionH>
+                <wp:positionV relativeFrom="paragraph">
+                  <wp:posOffset>5278120</wp:posOffset>
+                </wp:positionV>
+                <wp:extent cx="6191250" cy="635"/>
+                <wp:effectExtent l="0" t="0" r="0" b="0"/>
+                <wp:wrapTight wrapText="bothSides">
+                  <wp:wrapPolygon edited="0">
+                    <wp:start x="0" y="0"/>
+                    <wp:lineTo x="0" y="21600"/>
+                    <wp:lineTo x="21600" y="21600"/>
+                    <wp:lineTo x="21600" y="0"/>
+                  </wp:wrapPolygon>
+                </wp:wrapTight>
+                <wp:docPr id="1" name="Text Box 1"/>
+                <wp:cNvGraphicFramePr/>
+                <a:graphic xmlns:a="http://schemas.openxmlformats.org/drawingml/2006/main">
+                  <a:graphicData uri="http://schemas.microsoft.com/office/word/2010/wordprocessingShape">
+                    <wps:wsp>
+                      <wps:cNvSpPr txBox="1"/>
+                      <wps:spPr>
+                        <a:xfrm>
+                          <a:off x="0" y="0"/>
+                          <a:ext cx="6191250" cy="635"/>
+                        </a:xfrm>
+                        <a:prstGeom prst="rect">
+                          <a:avLst/>
+                        </a:prstGeom>
+                        <a:solidFill>
+                          <a:prstClr val="white"/>
+                        </a:solidFill>
+                        <a:ln>
+                          <a:noFill/>
+                        </a:ln>
+                      </wps:spPr>
+                      <wps:txbx>
+                        <w:txbxContent>
+                          <w:p>
+                            <w:pPr>
+                              <w:pStyle w:val="Caption"/>
+                              <w:jc w:val="right"/>
+                              <w:rPr>
+                                <w:noProof/>
+                              </w:rPr>
+                            </w:pPr>
+                            <w:r>
+                              <w:t>Git contributions Dashboard</w:t>
+                            </w:r>
+                          </w:p>
+                        </w:txbxContent>
+                      </wps:txbx>
+                      <wps:bodyPr rot="0" spcFirstLastPara="0" vertOverflow="overflow" horzOverflow="overflow" vert="horz" wrap="square" lIns="0" tIns="0" rIns="0" bIns="0" numCol="1" spcCol="0" rtlCol="0" fromWordArt="0" anchor="t" anchorCtr="0" forceAA="0" compatLnSpc="1">
+                        <a:prstTxWarp prst="textNoShape">
+                          <a:avLst/>
+                        </a:prstTxWarp>
+                        <a:spAutoFit/>
+                      </wps:bodyPr>
+                    </wps:wsp>
+                  </a:graphicData>
+                </a:graphic>
+              </wp:anchor>
+            </w:drawing>
+          </mc:Choice>
+          <mc:Fallback>
+            <w:pict>
+              <v:shape w14:anchorId="3D803754" id="Text Box 1" o:spid="_x0000_s1028" type="#_x0000_t202" style="position:absolute;margin-left:-.2pt;margin-top:415.6pt;width:487.5pt;height:.05pt;z-index:-251655168;visibility:visible;mso-wrap-style:square;mso-wrap-distance-left:9pt;mso-wrap-distance-top:0;mso-wrap-distance-right:9pt;mso-wrap-distance-bottom:0;mso-position-horizontal:absolute;mso-position-horizontal-relative:text;mso-position-vertical:absolute;mso-position-vertical-relative:text;v-text-anchor:top" o:gfxdata="UEsDBBQABgAIAAAAIQC2gziS/gAAAOEBAAATAAAAW0NvbnRlbnRfVHlwZXNdLnhtbJSRQU7DMBBF&#10;90jcwfIWJU67QAgl6YK0S0CoHGBkTxKLZGx5TGhvj5O2G0SRWNoz/78nu9wcxkFMGNg6quQqL6RA&#10;0s5Y6ir5vt9lD1JwBDIwOMJKHpHlpr69KfdHjyxSmriSfYz+USnWPY7AufNIadK6MEJMx9ApD/oD&#10;OlTrorhX2lFEilmcO2RdNtjC5xDF9pCuTyYBB5bi6bQ4syoJ3g9WQ0ymaiLzg5KdCXlKLjvcW893&#10;SUOqXwnz5DrgnHtJTxOsQfEKIT7DmDSUCaxw7Rqn8787ZsmRM9e2VmPeBN4uqYvTtW7jvijg9N/y&#10;JsXecLq0q+WD6m8AAAD//wMAUEsDBBQABgAIAAAAIQA4/SH/1gAAAJQBAAALAAAAX3JlbHMvLnJl&#10;bHOkkMFqwzAMhu+DvYPRfXGawxijTi+j0GvpHsDYimMaW0Yy2fr2M4PBMnrbUb/Q94l/f/hMi1qR&#10;JVI2sOt6UJgd+ZiDgffL8ekFlFSbvV0oo4EbChzGx4f9GRdb25HMsYhqlCwG5lrLq9biZkxWOiqY&#10;22YiTra2kYMu1l1tQD30/bPm3wwYN0x18gb45AdQl1tp5j/sFB2T0FQ7R0nTNEV3j6o9feQzro1i&#10;OWA14Fm+Q8a1a8+Bvu/d/dMb2JY5uiPbhG/ktn4cqGU/er3pcvwCAAD//wMAUEsDBBQABgAIAAAA&#10;IQCdBFSIKQIAAF0EAAAOAAAAZHJzL2Uyb0RvYy54bWysVE1vGjEQvVfqf7B8LwtUQe2KJaJEVJVQ&#10;EgmqnI3Xy1qyPe7YsJv++o73g6RpT1UvZnbm+dlv3pjlbWsNuygMGlzBZ5MpZ8pJKLU7Ffz7Yfvh&#10;E2chClcKA04V/FkFfrt6/27Z+FzNoQZTKmRE4kLe+ILXMfo8y4KslRVhAl45KlaAVkT6xFNWomiI&#10;3ZpsPp0usgaw9AhShUDZu77IVx1/VSkZH6oqqMhMwelusVuxW49pzVZLkZ9Q+FrL4RriH25hhXZ0&#10;6JXqTkTBzqj/oLJaIgSo4kSCzaCqtFSdBlIzm75Rs6+FV50Wak7w1zaF/0cr7y+PyHRJ3nHmhCWL&#10;DqqN7Au0bJa60/iQE2jvCRZbSifkkA+UTKLbCm36JTmM6tTn52tvE5mk5GL2eTa/oZKk2uLjTeLI&#10;XrZ6DPGrAstSUHAk47p+issuxB46QtJJAYwut9qY9JEKG4PsIsjkptZRDeS/oYxLWAdpV0+YMlnS&#10;1+tIUWyP7SDuCOUzaUboZyZ4udV00E6E+CiQhoS00ODHB1oqA03BYYg4qwF//i2f8OQdVTlraOgK&#10;Hn6cBSrOzDdHrqYJHQMcg+MYuLPdAEkkp+g2XUgbMJoxrBDsE72HdTqFSsJJOqvgcQw3sR99ek9S&#10;rdcdiObQi7hzey8T9djQQ/sk0A92RHLxHsZxFPkbV3ps54tfnyO1uLMsNbTv4tBnmuHO9OG9pUfy&#10;+rtDvfwrrH4BAAD//wMAUEsDBBQABgAIAAAAIQBHPuDW4AAAAAkBAAAPAAAAZHJzL2Rvd25yZXYu&#10;eG1sTI/BTsMwEETvSPyDtUhcUOu0iUIJcaqqggNcKkIv3Nx4GwfidWQ7bfh7TC9wnJ3RzNtyPZme&#10;ndD5zpKAxTwBhtRY1VErYP/+PFsB80GSkr0lFPCNHtbV9VUpC2XP9IanOrQslpAvpAAdwlBw7huN&#10;Rvq5HZCid7TOyBCla7ly8hzLTc+XSZJzIzuKC1oOuNXYfNWjEbDLPnb6bjw+vW6y1L3sx23+2dZC&#10;3N5Mm0dgAafwF4Zf/IgOVWQ62JGUZ72AWRaDAlbpYgks+g/3WQ7scLmkwKuS//+g+gEAAP//AwBQ&#10;SwECLQAUAAYACAAAACEAtoM4kv4AAADhAQAAEwAAAAAAAAAAAAAAAAAAAAAAW0NvbnRlbnRfVHlw&#10;ZXNdLnhtbFBLAQItABQABgAIAAAAIQA4/SH/1gAAAJQBAAALAAAAAAAAAAAAAAAAAC8BAABfcmVs&#10;cy8ucmVsc1BLAQItABQABgAIAAAAIQCdBFSIKQIAAF0EAAAOAAAAAAAAAAAAAAAAAC4CAABkcnMv&#10;ZTJvRG9jLnhtbFBLAQItABQABgAIAAAAIQBHPuDW4AAAAAkBAAAPAAAAAAAAAAAAAAAAAIMEAABk&#10;cnMvZG93bnJldi54bWxQSwUGAAAAAAQABADzAAAAkAUAAAAA&#10;" stroked="f">
+                <v:textbox style="mso-fit-shape-to-text:t" inset="0,0,0,0">
+                  <w:txbxContent>
+                    <w:p>
+                      <w:pPr>
+                        <w:pStyle w:val="Caption"/>
+                        <w:jc w:val="right"/>
+                        <w:rPr>
+                          <w:noProof/>
+                        </w:rPr>
+                      </w:pPr>
+                      <w:r>
+                        <w:t>Git contributions Dashboard</w:t>
+                      </w:r>
+                    </w:p>
+                  </w:txbxContent>
+                </v:textbox>
+                <w10:wrap type="tight"/>
+              </v:shape>
+            </w:pict>
+          </mc:Fallback>
+        </mc:AlternateContent>
+      </w:r>
+      <w:proofErr w:type="spellStart"/>
+      <w:r>
+        <w:rPr>
+          <w:rStyle w:val="Heading2Char"/>
+        </w:rPr>
         <w:t>TechPro’s</w:t>
       </w:r>
       <w:proofErr w:type="spellEnd"/>
       <w:r>
         <w:rPr>
-          <w:rFonts w:ascii="Calibri" w:eastAsia="Times New Roman" w:hAnsi="Calibri" w:cs="Calibri"/>
-          <w:color w:val="000000"/>
-          <w:lang w:eastAsia="en-AU"/>
-        </w:rPr>
-        <w:t xml:space="preserve"> Website</w:t>
-      </w:r>
-      <w:r>
-        <w:rPr>
-          <w:rFonts w:ascii="Calibri" w:eastAsia="Times New Roman" w:hAnsi="Calibri" w:cs="Calibri"/>
-          <w:color w:val="000000"/>
-          <w:lang w:eastAsia="en-AU"/>
-        </w:rPr>
-        <w:t xml:space="preserve">: </w:t>
-      </w:r>
-      <w:hyperlink r:id="rId4" w:history="1">
+          <w:rStyle w:val="Heading2Char"/>
+        </w:rPr>
+        <w:t xml:space="preserve"> Git page</w:t>
+      </w:r>
+      <w:r>
+        <w:rPr>
+          <w:rStyle w:val="Heading2Char"/>
+        </w:rPr>
+        <w:t>:</w:t>
+      </w:r>
+      <w:r>
+        <w:rPr>
+          <w:rFonts w:eastAsia="Times New Roman"/>
+          <w:lang w:eastAsia="en-AU"/>
+        </w:rPr>
+        <w:t xml:space="preserve"> </w:t>
+      </w:r>
+      <w:hyperlink r:id="rId8" w:history="1">
         <w:r>
           <w:rPr>
-            <w:rFonts w:ascii="Calibri" w:eastAsia="Times New Roman" w:hAnsi="Calibri" w:cs="Calibri"/>
-            <w:color w:val="0000FF"/>
-            <w:u w:val="single"/>
-            <w:lang w:eastAsia="en-AU"/>
+            <w:rStyle w:val="Hyperlink"/>
           </w:rPr>
           <w:t>https://joshcoppen.github.io/Assignment-2-Team-Project/</w:t>
         </w:r>
@@ -76,19 +1027,14 @@
     </w:p>
     <w:p>
       <w:pPr>
-        <w:spacing w:line="240" w:lineRule="auto"/>
-        <w:rPr>
-          <w:rFonts w:ascii="Times New Roman" w:eastAsia="Times New Roman" w:hAnsi="Times New Roman" w:cs="Times New Roman"/>
-          <w:sz w:val="24"/>
-          <w:szCs w:val="24"/>
+        <w:pStyle w:val="Heading2"/>
+        <w:rPr>
           <w:lang w:eastAsia="en-AU"/>
         </w:rPr>
       </w:pPr>
       <w:proofErr w:type="spellStart"/>
       <w:r>
         <w:rPr>
-          <w:rFonts w:ascii="Calibri" w:eastAsia="Times New Roman" w:hAnsi="Calibri" w:cs="Calibri"/>
-          <w:color w:val="000000"/>
           <w:lang w:eastAsia="en-AU"/>
         </w:rPr>
         <w:t>TechPro’s</w:t>
@@ -96,169 +1042,21 @@
       <w:proofErr w:type="spellEnd"/>
       <w:r>
         <w:rPr>
-          <w:rFonts w:ascii="Calibri" w:eastAsia="Times New Roman" w:hAnsi="Calibri" w:cs="Calibri"/>
-          <w:color w:val="000000"/>
-          <w:lang w:eastAsia="en-AU"/>
-        </w:rPr>
-        <w:t xml:space="preserve"> </w:t>
-      </w:r>
-      <w:r>
-        <w:rPr>
-          <w:rFonts w:ascii="Calibri" w:eastAsia="Times New Roman" w:hAnsi="Calibri" w:cs="Calibri"/>
-          <w:color w:val="000000"/>
-          <w:lang w:eastAsia="en-AU"/>
-        </w:rPr>
-        <w:t xml:space="preserve">Git Repository: </w:t>
-      </w:r>
-      <w:hyperlink r:id="rId5" w:history="1">
+          <w:lang w:eastAsia="en-AU"/>
+        </w:rPr>
+        <w:t xml:space="preserve"> Git Repository: </w:t>
+      </w:r>
+      <w:hyperlink r:id="rId9" w:history="1">
         <w:r>
           <w:rPr>
-            <w:rFonts w:ascii="Calibri" w:eastAsia="Times New Roman" w:hAnsi="Calibri" w:cs="Calibri"/>
-            <w:color w:val="0000FF"/>
-            <w:u w:val="single"/>
-            <w:lang w:eastAsia="en-AU"/>
+            <w:rStyle w:val="Hyperlink"/>
           </w:rPr>
           <w:t>https://github.com/JoshCoppen/Assignment-2-Team-Project</w:t>
         </w:r>
       </w:hyperlink>
     </w:p>
-    <w:p>
-      <w:pPr>
-        <w:spacing w:after="240" w:line="240" w:lineRule="auto"/>
-        <w:rPr>
-          <w:rFonts w:ascii="Times New Roman" w:eastAsia="Times New Roman" w:hAnsi="Times New Roman" w:cs="Times New Roman"/>
-          <w:sz w:val="24"/>
-          <w:szCs w:val="24"/>
-          <w:lang w:eastAsia="en-AU"/>
-        </w:rPr>
-      </w:pPr>
-    </w:p>
-    <w:p>
-      <w:pPr>
-        <w:pStyle w:val="Heading2"/>
-        <w:rPr>
-          <w:rFonts w:ascii="Times New Roman" w:eastAsia="Times New Roman" w:hAnsi="Times New Roman" w:cs="Times New Roman"/>
-          <w:sz w:val="24"/>
-          <w:szCs w:val="24"/>
-          <w:lang w:eastAsia="en-AU"/>
-        </w:rPr>
-      </w:pPr>
-      <w:r>
-        <w:rPr>
-          <w:rFonts w:eastAsia="Times New Roman"/>
-          <w:lang w:eastAsia="en-AU"/>
-        </w:rPr>
-        <w:t>How well does the a</w:t>
-      </w:r>
-      <w:r>
-        <w:rPr>
-          <w:rFonts w:eastAsia="Times New Roman"/>
-          <w:lang w:eastAsia="en-AU"/>
-        </w:rPr>
-        <w:t xml:space="preserve">udit </w:t>
-      </w:r>
-      <w:r>
-        <w:rPr>
-          <w:rFonts w:eastAsia="Times New Roman"/>
-          <w:lang w:eastAsia="en-AU"/>
-        </w:rPr>
-        <w:t>t</w:t>
-      </w:r>
-      <w:r>
-        <w:rPr>
-          <w:rFonts w:eastAsia="Times New Roman"/>
-          <w:lang w:eastAsia="en-AU"/>
-        </w:rPr>
-        <w:t>rail</w:t>
-      </w:r>
-      <w:r>
-        <w:rPr>
-          <w:rFonts w:eastAsia="Times New Roman"/>
-          <w:lang w:eastAsia="en-AU"/>
-        </w:rPr>
-        <w:t xml:space="preserve"> on the git repository reflect the groups work?</w:t>
-      </w:r>
-    </w:p>
-    <w:p>
-      <w:pPr>
-        <w:spacing w:line="240" w:lineRule="auto"/>
-        <w:rPr>
-          <w:rFonts w:ascii="Calibri" w:eastAsia="Times New Roman" w:hAnsi="Calibri" w:cs="Calibri"/>
-          <w:color w:val="000000"/>
-          <w:lang w:eastAsia="en-AU"/>
-        </w:rPr>
-      </w:pPr>
-      <w:r>
-        <w:rPr>
-          <w:rFonts w:ascii="Calibri" w:eastAsia="Times New Roman" w:hAnsi="Calibri" w:cs="Calibri"/>
-          <w:color w:val="000000"/>
-          <w:lang w:eastAsia="en-AU"/>
-        </w:rPr>
-        <w:t>Using a git repository has been a good experience for the group and we have used it a lot, with well over 150 commits added to the repository. Some members used the website to add their commits, some used the application, and some used an interface, such as Git Bash. All members of the group have utilised the repository and although not everyone has made the same number of commits, it isn’t to say that those members did not do their fair share of the work. Dylan and Josh took a lead in this assignment and that may show through the amount of commits they had, but by and large this assignment has been a total team effort.</w:t>
-      </w:r>
-    </w:p>
-    <w:p>
-      <w:pPr>
-        <w:spacing w:line="240" w:lineRule="auto"/>
-        <w:rPr>
-          <w:rFonts w:ascii="Calibri" w:eastAsia="Times New Roman" w:hAnsi="Calibri" w:cs="Calibri"/>
-          <w:color w:val="000000"/>
-          <w:lang w:eastAsia="en-AU"/>
-        </w:rPr>
-      </w:pPr>
-      <w:r>
-        <w:rPr>
-          <w:rFonts w:ascii="Calibri" w:eastAsia="Times New Roman" w:hAnsi="Calibri" w:cs="Calibri"/>
-          <w:color w:val="000000"/>
-          <w:lang w:eastAsia="en-AU"/>
-        </w:rPr>
-        <w:t>Dylan has made by far the most commits with the group using his template for the website. Not only has Dylan added the website and his own reports, he has also tweaked a lot of the documents and website html pages. Josh also has completed a lot of tweaking of reports such as spell checking as well as adding his own contribution. Arin being the last member to join the group has also added a lot of commits, with a few of them deleting extra files from the repository. Jacob, Ryan and Seth all made commits by adding their reports to the GitHub.</w:t>
-      </w:r>
-    </w:p>
-    <w:p>
-      <w:pPr>
-        <w:spacing w:line="240" w:lineRule="auto"/>
-        <w:rPr>
-          <w:rFonts w:ascii="Calibri" w:eastAsia="Times New Roman" w:hAnsi="Calibri" w:cs="Calibri"/>
-          <w:color w:val="000000"/>
-          <w:lang w:eastAsia="en-AU"/>
-        </w:rPr>
-      </w:pPr>
-      <w:r>
-        <w:rPr>
-          <w:rFonts w:ascii="Calibri" w:eastAsia="Times New Roman" w:hAnsi="Calibri" w:cs="Calibri"/>
-          <w:color w:val="000000"/>
-          <w:lang w:eastAsia="en-AU"/>
-        </w:rPr>
-        <w:t>As a group we wouldn’t say that by looking at the audit trail alone, one could understand who has done all the work. An example of this would be the number of commits Seth has made, being less than others. Seth was assigned the report on autonomous vehicles as well as the foundation for the project idea and it would be unfair to him to look at the repository and think because he hasn’t made as many commits as others that he hasn’t done his part.</w:t>
-      </w:r>
-    </w:p>
-    <w:p>
-      <w:pPr>
-        <w:spacing w:line="240" w:lineRule="auto"/>
-        <w:rPr>
-          <w:rFonts w:ascii="Calibri" w:eastAsia="Times New Roman" w:hAnsi="Calibri" w:cs="Calibri"/>
-          <w:color w:val="000000"/>
-          <w:lang w:eastAsia="en-AU"/>
-        </w:rPr>
-      </w:pPr>
-      <w:r>
-        <w:rPr>
-          <w:rFonts w:ascii="Calibri" w:eastAsia="Times New Roman" w:hAnsi="Calibri" w:cs="Calibri"/>
-          <w:color w:val="000000"/>
-          <w:lang w:eastAsia="en-AU"/>
-        </w:rPr>
-        <w:t>Once again, we say that this has been a team effort and that having the GitHub repository has helped tremendously but it isn’t the whole story.</w:t>
-      </w:r>
-    </w:p>
-    <w:p>
-      <w:pPr>
-        <w:spacing w:line="240" w:lineRule="auto"/>
-      </w:pPr>
-      <w:bookmarkStart w:id="0" w:name="_GoBack"/>
-      <w:bookmarkEnd w:id="0"/>
-    </w:p>
     <w:sectPr>
+      <w:headerReference w:type="default" r:id="rId10"/>
       <w:pgSz w:w="11906" w:h="16838"/>
       <w:pgMar w:top="1440" w:right="1080" w:bottom="1440" w:left="1080" w:header="708" w:footer="708" w:gutter="0"/>
       <w:cols w:space="708"/>
@@ -266,6 +1064,90 @@
     </w:sectPr>
   </w:body>
 </w:document>
+</file>
+
+<file path=word/endnotes.xml><?xml version="1.0" encoding="utf-8"?>
+<w:endnotes xmlns:wpc="http://schemas.microsoft.com/office/word/2010/wordprocessingCanvas" xmlns:cx="http://schemas.microsoft.com/office/drawing/2014/chartex" xmlns:cx1="http://schemas.microsoft.com/office/drawing/2015/9/8/chartex" xmlns:cx2="http://schemas.microsoft.com/office/drawing/2015/10/21/chartex" xmlns:cx3="http://schemas.microsoft.com/office/drawing/2016/5/9/chartex" xmlns:cx4="http://schemas.microsoft.com/office/drawing/2016/5/10/chartex" xmlns:cx5="http://schemas.microsoft.com/office/drawing/2016/5/11/chartex" xmlns:cx6="http://schemas.microsoft.com/office/drawing/2016/5/12/chartex" xmlns:cx7="http://schemas.microsoft.com/office/drawing/2016/5/13/chartex" xmlns:cx8="http://schemas.microsoft.com/office/drawing/2016/5/14/chartex" xmlns:mc="http://schemas.openxmlformats.org/markup-compatibility/2006" xmlns:aink="http://schemas.microsoft.com/office/drawing/2016/ink" xmlns:am3d="http://schemas.microsoft.com/office/drawing/2017/model3d" xmlns:o="urn:schemas-microsoft-com:office:office" xmlns:r="http://schemas.openxmlformats.org/officeDocument/2006/relationships" xmlns:m="http://schemas.openxmlformats.org/officeDocument/2006/math" xmlns:v="urn:schemas-microsoft-com:vml" xmlns:wp14="http://schemas.microsoft.com/office/word/2010/wordprocessingDrawing" xmlns:wp="http://schemas.openxmlformats.org/drawingml/2006/wordprocessingDrawing" xmlns:w10="urn:schemas-microsoft-com:office:word" xmlns:w="http://schemas.openxmlformats.org/wordprocessingml/2006/main" xmlns:w14="http://schemas.microsoft.com/office/word/2010/wordml" xmlns:w15="http://schemas.microsoft.com/office/word/2012/wordml" xmlns:w16cid="http://schemas.microsoft.com/office/word/2016/wordml/cid" xmlns:w16se="http://schemas.microsoft.com/office/word/2015/wordml/symex" xmlns:wpg="http://schemas.microsoft.com/office/word/2010/wordprocessingGroup" xmlns:wpi="http://schemas.microsoft.com/office/word/2010/wordprocessingInk" xmlns:wne="http://schemas.microsoft.com/office/word/2006/wordml" xmlns:wps="http://schemas.microsoft.com/office/word/2010/wordprocessingShape" mc:Ignorable="w14 w15 w16se w16cid wp14">
+  <w:endnote w:type="separator" w:id="-1">
+    <w:p>
+      <w:pPr>
+        <w:spacing w:after="0" w:line="240" w:lineRule="auto"/>
+      </w:pPr>
+      <w:r>
+        <w:separator/>
+      </w:r>
+    </w:p>
+  </w:endnote>
+  <w:endnote w:type="continuationSeparator" w:id="0">
+    <w:p>
+      <w:pPr>
+        <w:spacing w:after="0" w:line="240" w:lineRule="auto"/>
+      </w:pPr>
+      <w:r>
+        <w:continuationSeparator/>
+      </w:r>
+    </w:p>
+  </w:endnote>
+</w:endnotes>
+</file>
+
+<file path=word/footnotes.xml><?xml version="1.0" encoding="utf-8"?>
+<w:footnotes xmlns:wpc="http://schemas.microsoft.com/office/word/2010/wordprocessingCanvas" xmlns:cx="http://schemas.microsoft.com/office/drawing/2014/chartex" xmlns:cx1="http://schemas.microsoft.com/office/drawing/2015/9/8/chartex" xmlns:cx2="http://schemas.microsoft.com/office/drawing/2015/10/21/chartex" xmlns:cx3="http://schemas.microsoft.com/office/drawing/2016/5/9/chartex" xmlns:cx4="http://schemas.microsoft.com/office/drawing/2016/5/10/chartex" xmlns:cx5="http://schemas.microsoft.com/office/drawing/2016/5/11/chartex" xmlns:cx6="http://schemas.microsoft.com/office/drawing/2016/5/12/chartex" xmlns:cx7="http://schemas.microsoft.com/office/drawing/2016/5/13/chartex" xmlns:cx8="http://schemas.microsoft.com/office/drawing/2016/5/14/chartex" xmlns:mc="http://schemas.openxmlformats.org/markup-compatibility/2006" xmlns:aink="http://schemas.microsoft.com/office/drawing/2016/ink" xmlns:am3d="http://schemas.microsoft.com/office/drawing/2017/model3d" xmlns:o="urn:schemas-microsoft-com:office:office" xmlns:r="http://schemas.openxmlformats.org/officeDocument/2006/relationships" xmlns:m="http://schemas.openxmlformats.org/officeDocument/2006/math" xmlns:v="urn:schemas-microsoft-com:vml" xmlns:wp14="http://schemas.microsoft.com/office/word/2010/wordprocessingDrawing" xmlns:wp="http://schemas.openxmlformats.org/drawingml/2006/wordprocessingDrawing" xmlns:w10="urn:schemas-microsoft-com:office:word" xmlns:w="http://schemas.openxmlformats.org/wordprocessingml/2006/main" xmlns:w14="http://schemas.microsoft.com/office/word/2010/wordml" xmlns:w15="http://schemas.microsoft.com/office/word/2012/wordml" xmlns:w16cid="http://schemas.microsoft.com/office/word/2016/wordml/cid" xmlns:w16se="http://schemas.microsoft.com/office/word/2015/wordml/symex" xmlns:wpg="http://schemas.microsoft.com/office/word/2010/wordprocessingGroup" xmlns:wpi="http://schemas.microsoft.com/office/word/2010/wordprocessingInk" xmlns:wne="http://schemas.microsoft.com/office/word/2006/wordml" xmlns:wps="http://schemas.microsoft.com/office/word/2010/wordprocessingShape" mc:Ignorable="w14 w15 w16se w16cid wp14">
+  <w:footnote w:type="separator" w:id="-1">
+    <w:p>
+      <w:pPr>
+        <w:spacing w:after="0" w:line="240" w:lineRule="auto"/>
+      </w:pPr>
+      <w:r>
+        <w:separator/>
+      </w:r>
+    </w:p>
+  </w:footnote>
+  <w:footnote w:type="continuationSeparator" w:id="0">
+    <w:p>
+      <w:pPr>
+        <w:spacing w:after="0" w:line="240" w:lineRule="auto"/>
+      </w:pPr>
+      <w:r>
+        <w:continuationSeparator/>
+      </w:r>
+    </w:p>
+  </w:footnote>
+</w:footnotes>
+</file>
+
+<file path=word/header1.xml><?xml version="1.0" encoding="utf-8"?>
+<w:hdr xmlns:wpc="http://schemas.microsoft.com/office/word/2010/wordprocessingCanvas" xmlns:cx="http://schemas.microsoft.com/office/drawing/2014/chartex" xmlns:cx1="http://schemas.microsoft.com/office/drawing/2015/9/8/chartex" xmlns:cx2="http://schemas.microsoft.com/office/drawing/2015/10/21/chartex" xmlns:cx3="http://schemas.microsoft.com/office/drawing/2016/5/9/chartex" xmlns:cx4="http://schemas.microsoft.com/office/drawing/2016/5/10/chartex" xmlns:cx5="http://schemas.microsoft.com/office/drawing/2016/5/11/chartex" xmlns:cx6="http://schemas.microsoft.com/office/drawing/2016/5/12/chartex" xmlns:cx7="http://schemas.microsoft.com/office/drawing/2016/5/13/chartex" xmlns:cx8="http://schemas.microsoft.com/office/drawing/2016/5/14/chartex" xmlns:mc="http://schemas.openxmlformats.org/markup-compatibility/2006" xmlns:aink="http://schemas.microsoft.com/office/drawing/2016/ink" xmlns:am3d="http://schemas.microsoft.com/office/drawing/2017/model3d" xmlns:o="urn:schemas-microsoft-com:office:office" xmlns:r="http://schemas.openxmlformats.org/officeDocument/2006/relationships" xmlns:m="http://schemas.openxmlformats.org/officeDocument/2006/math" xmlns:v="urn:schemas-microsoft-com:vml" xmlns:wp14="http://schemas.microsoft.com/office/word/2010/wordprocessingDrawing" xmlns:wp="http://schemas.openxmlformats.org/drawingml/2006/wordprocessingDrawing" xmlns:w10="urn:schemas-microsoft-com:office:word" xmlns:w="http://schemas.openxmlformats.org/wordprocessingml/2006/main" xmlns:w14="http://schemas.microsoft.com/office/word/2010/wordml" xmlns:w15="http://schemas.microsoft.com/office/word/2012/wordml" xmlns:w16cid="http://schemas.microsoft.com/office/word/2016/wordml/cid" xmlns:w16se="http://schemas.microsoft.com/office/word/2015/wordml/symex" xmlns:wpg="http://schemas.microsoft.com/office/word/2010/wordprocessingGroup" xmlns:wpi="http://schemas.microsoft.com/office/word/2010/wordprocessingInk" xmlns:wne="http://schemas.microsoft.com/office/word/2006/wordml" xmlns:wps="http://schemas.microsoft.com/office/word/2010/wordprocessingShape" mc:Ignorable="w14 w15 w16se w16cid wp14">
+  <w:p>
+    <w:pPr>
+      <w:pStyle w:val="Heading1"/>
+      <w:jc w:val="center"/>
+      <w:rPr>
+        <w:b/>
+        <w:sz w:val="36"/>
+        <w:lang w:val="en-US"/>
+      </w:rPr>
+    </w:pPr>
+    <w:r>
+      <w:rPr>
+        <w:b/>
+        <w:sz w:val="36"/>
+        <w:lang w:val="en-US"/>
+      </w:rPr>
+      <w:t xml:space="preserve">Tools - </w:t>
+    </w:r>
+    <w:proofErr w:type="spellStart"/>
+    <w:r>
+      <w:rPr>
+        <w:b/>
+        <w:sz w:val="36"/>
+        <w:lang w:val="en-US"/>
+      </w:rPr>
+      <w:t>Github</w:t>
+    </w:r>
+    <w:proofErr w:type="spellEnd"/>
+  </w:p>
+</w:hdr>
 </file>
 
 <file path=word/styles.xml><?xml version="1.0" encoding="utf-8"?>
@@ -285,7 +1167,7 @@
       </w:pPr>
     </w:pPrDefault>
   </w:docDefaults>
-  <w:latentStyles w:defLockedState="0" w:defUIPriority="99" w:defSemiHidden="0" w:defUnhideWhenUsed="0" w:defQFormat="0" w:count="376">
+  <w:latentStyles w:defLockedState="0" w:defUIPriority="99" w:defSemiHidden="0" w:defUnhideWhenUsed="0" w:defQFormat="0" w:count="375">
     <w:lsdException w:name="Normal" w:uiPriority="0" w:qFormat="1"/>
     <w:lsdException w:name="heading 1" w:uiPriority="9" w:qFormat="1"/>
     <w:lsdException w:name="heading 2" w:semiHidden="1" w:uiPriority="9" w:unhideWhenUsed="1" w:qFormat="1"/>
@@ -661,7 +1543,6 @@
     <w:lsdException w:name="Smart Hyperlink" w:semiHidden="1" w:unhideWhenUsed="1"/>
     <w:lsdException w:name="Hashtag" w:semiHidden="1" w:unhideWhenUsed="1"/>
     <w:lsdException w:name="Unresolved Mention" w:semiHidden="1" w:unhideWhenUsed="1"/>
-    <w:lsdException w:name="Smart Link" w:semiHidden="1" w:unhideWhenUsed="1"/>
   </w:latentStyles>
   <w:style w:type="paragraph" w:default="1" w:styleId="Normal">
     <w:name w:val="Normal"/>
@@ -784,6 +1665,69 @@
       <w:color w:val="2F5496" w:themeColor="accent1" w:themeShade="BF"/>
       <w:sz w:val="26"/>
       <w:szCs w:val="26"/>
+    </w:rPr>
+  </w:style>
+  <w:style w:type="paragraph" w:styleId="Header">
+    <w:name w:val="header"/>
+    <w:basedOn w:val="Normal"/>
+    <w:link w:val="HeaderChar"/>
+    <w:uiPriority w:val="99"/>
+    <w:unhideWhenUsed/>
+    <w:rsid w:val="00A43454"/>
+    <w:pPr>
+      <w:tabs>
+        <w:tab w:val="center" w:pos="4513"/>
+        <w:tab w:val="right" w:pos="9026"/>
+      </w:tabs>
+      <w:spacing w:after="0" w:line="240" w:lineRule="auto"/>
+    </w:pPr>
+  </w:style>
+  <w:style w:type="character" w:customStyle="1" w:styleId="HeaderChar">
+    <w:name w:val="Header Char"/>
+    <w:basedOn w:val="DefaultParagraphFont"/>
+    <w:link w:val="Header"/>
+    <w:uiPriority w:val="99"/>
+    <w:rsid w:val="00A43454"/>
+  </w:style>
+  <w:style w:type="paragraph" w:styleId="Footer">
+    <w:name w:val="footer"/>
+    <w:basedOn w:val="Normal"/>
+    <w:link w:val="FooterChar"/>
+    <w:uiPriority w:val="99"/>
+    <w:unhideWhenUsed/>
+    <w:rsid w:val="00A43454"/>
+    <w:pPr>
+      <w:tabs>
+        <w:tab w:val="center" w:pos="4513"/>
+        <w:tab w:val="right" w:pos="9026"/>
+      </w:tabs>
+      <w:spacing w:after="0" w:line="240" w:lineRule="auto"/>
+    </w:pPr>
+  </w:style>
+  <w:style w:type="character" w:customStyle="1" w:styleId="FooterChar">
+    <w:name w:val="Footer Char"/>
+    <w:basedOn w:val="DefaultParagraphFont"/>
+    <w:link w:val="Footer"/>
+    <w:uiPriority w:val="99"/>
+    <w:rsid w:val="00A43454"/>
+  </w:style>
+  <w:style w:type="paragraph" w:styleId="Caption">
+    <w:name w:val="caption"/>
+    <w:basedOn w:val="Normal"/>
+    <w:next w:val="Normal"/>
+    <w:uiPriority w:val="35"/>
+    <w:unhideWhenUsed/>
+    <w:qFormat/>
+    <w:rsid w:val="008C3DF5"/>
+    <w:pPr>
+      <w:spacing w:after="200" w:line="240" w:lineRule="auto"/>
+    </w:pPr>
+    <w:rPr>
+      <w:i/>
+      <w:iCs/>
+      <w:color w:val="44546A" w:themeColor="text2"/>
+      <w:sz w:val="18"/>
+      <w:szCs w:val="18"/>
     </w:rPr>
   </w:style>
 </w:styles>

</xml_diff>

<commit_message>
Fixed image aligning on tools.docx
</commit_message>
<xml_diff>
--- a/File Storage/Completed Files/Tools.docx
+++ b/File Storage/Completed Files/Tools.docx
@@ -80,7 +80,7 @@
           <w:color w:val="000000"/>
           <w:lang w:eastAsia="en-AU"/>
         </w:rPr>
-        <w:t xml:space="preserve"> with well over 1</w:t>
+        <w:t xml:space="preserve"> with over 1</w:t>
       </w:r>
       <w:r>
         <w:rPr>
@@ -486,26 +486,25 @@
         <mc:AlternateContent>
           <mc:Choice Requires="wps">
             <w:drawing>
-              <wp:anchor distT="0" distB="0" distL="114300" distR="114300" simplePos="0" relativeHeight="251663360" behindDoc="1" locked="0" layoutInCell="1" allowOverlap="1" wp14:anchorId="6934DA78" wp14:editId="5E8B2399">
+              <wp:anchor distT="0" distB="0" distL="114300" distR="114300" simplePos="0" relativeHeight="251667456" behindDoc="1" locked="0" layoutInCell="1" allowOverlap="1" wp14:anchorId="3AD1C4DA" wp14:editId="5DE1A0B9">
                 <wp:simplePos x="0" y="0"/>
-                <wp:positionH relativeFrom="margin">
-                  <wp:align>right</wp:align>
+                <wp:positionH relativeFrom="column">
+                  <wp:posOffset>0</wp:posOffset>
                 </wp:positionH>
                 <wp:positionV relativeFrom="paragraph">
-                  <wp:posOffset>4167505</wp:posOffset>
+                  <wp:posOffset>4385945</wp:posOffset>
                 </wp:positionV>
-                <wp:extent cx="6188710" cy="190500"/>
-                <wp:effectExtent l="0" t="0" r="2540" b="0"/>
+                <wp:extent cx="6188710" cy="635"/>
+                <wp:effectExtent l="0" t="0" r="0" b="0"/>
                 <wp:wrapTight wrapText="bothSides">
                   <wp:wrapPolygon edited="0">
                     <wp:start x="0" y="0"/>
-                    <wp:lineTo x="0" y="19440"/>
-                    <wp:lineTo x="21542" y="19440"/>
-                    <wp:lineTo x="21542" y="0"/>
-                    <wp:lineTo x="0" y="0"/>
+                    <wp:lineTo x="0" y="21600"/>
+                    <wp:lineTo x="21600" y="21600"/>
+                    <wp:lineTo x="21600" y="0"/>
                   </wp:wrapPolygon>
                 </wp:wrapTight>
-                <wp:docPr id="6" name="Text Box 6"/>
+                <wp:docPr id="2" name="Text Box 2"/>
                 <wp:cNvGraphicFramePr/>
                 <a:graphic xmlns:a="http://schemas.openxmlformats.org/drawingml/2006/main">
                   <a:graphicData uri="http://schemas.microsoft.com/office/word/2010/wordprocessingShape">
@@ -514,7 +513,7 @@
                       <wps:spPr>
                         <a:xfrm>
                           <a:off x="0" y="0"/>
-                          <a:ext cx="6188710" cy="190500"/>
+                          <a:ext cx="6188710" cy="635"/>
                         </a:xfrm>
                         <a:prstGeom prst="rect">
                           <a:avLst/>
@@ -537,6 +536,20 @@
                               </w:rPr>
                             </w:pPr>
                             <w:r>
+                              <w:t xml:space="preserve">Figure </w:t>
+                            </w:r>
+                            <w:fldSimple w:instr=" SEQ Figure \* ARABIC ">
+                              <w:r>
+                                <w:rPr>
+                                  <w:noProof/>
+                                </w:rPr>
+                                <w:t>1</w:t>
+                              </w:r>
+                            </w:fldSimple>
+                            <w:r>
+                              <w:t xml:space="preserve"> - </w:t>
+                            </w:r>
+                            <w:r>
                               <w:t>Git Pulse overview</w:t>
                             </w:r>
                           </w:p>
@@ -546,25 +559,22 @@
                         <a:prstTxWarp prst="textNoShape">
                           <a:avLst/>
                         </a:prstTxWarp>
-                        <a:noAutofit/>
+                        <a:spAutoFit/>
                       </wps:bodyPr>
                     </wps:wsp>
                   </a:graphicData>
                 </a:graphic>
-                <wp14:sizeRelV relativeFrom="margin">
-                  <wp14:pctHeight>0</wp14:pctHeight>
-                </wp14:sizeRelV>
               </wp:anchor>
             </w:drawing>
           </mc:Choice>
           <mc:Fallback>
             <w:pict>
-              <v:shapetype w14:anchorId="6934DA78" id="_x0000_t202" coordsize="21600,21600" o:spt="202" path="m,l,21600r21600,l21600,xe">
+              <v:shapetype w14:anchorId="3AD1C4DA" id="_x0000_t202" coordsize="21600,21600" o:spt="202" path="m,l,21600r21600,l21600,xe">
                 <v:stroke joinstyle="miter"/>
                 <v:path gradientshapeok="t" o:connecttype="rect"/>
               </v:shapetype>
-              <v:shape id="Text Box 6" o:spid="_x0000_s1026" type="#_x0000_t202" style="position:absolute;left:0;text-align:left;margin-left:436.1pt;margin-top:328.15pt;width:487.3pt;height:15pt;z-index:-251653120;visibility:visible;mso-wrap-style:square;mso-height-percent:0;mso-wrap-distance-left:9pt;mso-wrap-distance-top:0;mso-wrap-distance-right:9pt;mso-wrap-distance-bottom:0;mso-position-horizontal:right;mso-position-horizontal-relative:margin;mso-position-vertical:absolute;mso-position-vertical-relative:text;mso-height-percent:0;mso-height-relative:margin;v-text-anchor:top" o:gfxdata="UEsDBBQABgAIAAAAIQC2gziS/gAAAOEBAAATAAAAW0NvbnRlbnRfVHlwZXNdLnhtbJSRQU7DMBBF&#10;90jcwfIWJU67QAgl6YK0S0CoHGBkTxKLZGx5TGhvj5O2G0SRWNoz/78nu9wcxkFMGNg6quQqL6RA&#10;0s5Y6ir5vt9lD1JwBDIwOMJKHpHlpr69KfdHjyxSmriSfYz+USnWPY7AufNIadK6MEJMx9ApD/oD&#10;OlTrorhX2lFEilmcO2RdNtjC5xDF9pCuTyYBB5bi6bQ4syoJ3g9WQ0ymaiLzg5KdCXlKLjvcW893&#10;SUOqXwnz5DrgnHtJTxOsQfEKIT7DmDSUCaxw7Rqn8787ZsmRM9e2VmPeBN4uqYvTtW7jvijg9N/y&#10;JsXecLq0q+WD6m8AAAD//wMAUEsDBBQABgAIAAAAIQA4/SH/1gAAAJQBAAALAAAAX3JlbHMvLnJl&#10;bHOkkMFqwzAMhu+DvYPRfXGawxijTi+j0GvpHsDYimMaW0Yy2fr2M4PBMnrbUb/Q94l/f/hMi1qR&#10;JVI2sOt6UJgd+ZiDgffL8ekFlFSbvV0oo4EbChzGx4f9GRdb25HMsYhqlCwG5lrLq9biZkxWOiqY&#10;22YiTra2kYMu1l1tQD30/bPm3wwYN0x18gb45AdQl1tp5j/sFB2T0FQ7R0nTNEV3j6o9feQzro1i&#10;OWA14Fm+Q8a1a8+Bvu/d/dMb2JY5uiPbhG/ktn4cqGU/er3pcvwCAAD//wMAUEsDBBQABgAIAAAA&#10;IQBjNgdaMQIAAGcEAAAOAAAAZHJzL2Uyb0RvYy54bWysVFFv2yAQfp+0/4B4X2xXWtZFcaosVaZJ&#10;UVspmfpMMMRIwDEgsbNfvwPHadftadoLPu6Og+/77jy/640mJ+GDAlvTalJSIiyHRtlDTb/v1h9u&#10;KQmR2YZpsKKmZxHo3eL9u3nnZuIGWtCN8ASL2DDrXE3bGN2sKAJvhWFhAk5YDErwhkXc+kPReNZh&#10;daOLm7KcFh34xnngIgT03g9Busj1pRQ8PkoZRCS6pvi2mFef131ai8WczQ6euVbxyzPYP7zCMGXx&#10;0mupexYZOXr1RymjuIcAMk44mAKkVFxkDIimKt+g2bbMiYwFyQnuSlP4f2X5w+nJE9XUdEqJZQYl&#10;2ok+ki/Qk2lip3Nhhklbh2mxRzeqPPoDOhPoXnqTvgiHYBx5Pl+5TcU4OqfV7e2nCkMcY9Xn8mOZ&#10;yS9eTjsf4lcBhiSjph61y5Sy0yZEfAmmjinpsgBaNWulddqkwEp7cmKoc9eqKNIb8cRvWdqmXAvp&#10;1BBOniJBHKAkK/b7PhNyhbmH5ozoPQzdExxfK7xvw0J8Yh7bBVHhCMRHXKSGrqZwsShpwf/8mz/l&#10;o4oYpaTD9qtp+HFkXlCiv1nUN/XqaPjR2I+GPZoVINIKh8vxbOIBH/VoSg/mGSdjmW7BELMc76pp&#10;HM1VHIYAJ4uL5TInYUc6Fjd263gqPfK665+ZdxdVIur5AGNjstkbcYbcgeXlMYJUWbnE68DihW7s&#10;5izPZfLSuLze56yX/8PiFwAAAP//AwBQSwMEFAAGAAgAAAAhAIel+djdAAAACAEAAA8AAABkcnMv&#10;ZG93bnJldi54bWxMj8FOwzAQRO9I/IO1SFwQdSgQSohTQQs3OLRUPW/jJYmI11HsNOnfs5zguDOj&#10;tzP5cnKtOlIfGs8GbmYJKOLS24YrA7vPt+sFqBCRLbaeycCJAiyL87McM+tH3tBxGyslEA4ZGqhj&#10;7DKtQ1mTwzDzHbF4X753GOXsK217HAXuWj1PklQ7bFg+1NjRqqbyezs4A+m6H8YNr67Wu9d3/Oiq&#10;+f7ltDfm8mJ6fgIVaYp/YfitL9WhkE4HP7ANqjUgQ6KQ7tNbUGI/PtyloA6iLETRRa7/Dyh+AAAA&#10;//8DAFBLAQItABQABgAIAAAAIQC2gziS/gAAAOEBAAATAAAAAAAAAAAAAAAAAAAAAABbQ29udGVu&#10;dF9UeXBlc10ueG1sUEsBAi0AFAAGAAgAAAAhADj9If/WAAAAlAEAAAsAAAAAAAAAAAAAAAAALwEA&#10;AF9yZWxzLy5yZWxzUEsBAi0AFAAGAAgAAAAhAGM2B1oxAgAAZwQAAA4AAAAAAAAAAAAAAAAALgIA&#10;AGRycy9lMm9Eb2MueG1sUEsBAi0AFAAGAAgAAAAhAIel+djdAAAACAEAAA8AAAAAAAAAAAAAAAAA&#10;iwQAAGRycy9kb3ducmV2LnhtbFBLBQYAAAAABAAEAPMAAACVBQAAAAA=&#10;" stroked="f">
-                <v:textbox inset="0,0,0,0">
+              <v:shape id="Text Box 2" o:spid="_x0000_s1026" type="#_x0000_t202" style="position:absolute;left:0;text-align:left;margin-left:0;margin-top:345.35pt;width:487.3pt;height:.05pt;z-index:-251649024;visibility:visible;mso-wrap-style:square;mso-wrap-distance-left:9pt;mso-wrap-distance-top:0;mso-wrap-distance-right:9pt;mso-wrap-distance-bottom:0;mso-position-horizontal:absolute;mso-position-horizontal-relative:text;mso-position-vertical:absolute;mso-position-vertical-relative:text;v-text-anchor:top" o:gfxdata="UEsDBBQABgAIAAAAIQC2gziS/gAAAOEBAAATAAAAW0NvbnRlbnRfVHlwZXNdLnhtbJSRQU7DMBBF&#10;90jcwfIWJU67QAgl6YK0S0CoHGBkTxKLZGx5TGhvj5O2G0SRWNoz/78nu9wcxkFMGNg6quQqL6RA&#10;0s5Y6ir5vt9lD1JwBDIwOMJKHpHlpr69KfdHjyxSmriSfYz+USnWPY7AufNIadK6MEJMx9ApD/oD&#10;OlTrorhX2lFEilmcO2RdNtjC5xDF9pCuTyYBB5bi6bQ4syoJ3g9WQ0ymaiLzg5KdCXlKLjvcW893&#10;SUOqXwnz5DrgnHtJTxOsQfEKIT7DmDSUCaxw7Rqn8787ZsmRM9e2VmPeBN4uqYvTtW7jvijg9N/y&#10;JsXecLq0q+WD6m8AAAD//wMAUEsDBBQABgAIAAAAIQA4/SH/1gAAAJQBAAALAAAAX3JlbHMvLnJl&#10;bHOkkMFqwzAMhu+DvYPRfXGawxijTi+j0GvpHsDYimMaW0Yy2fr2M4PBMnrbUb/Q94l/f/hMi1qR&#10;JVI2sOt6UJgd+ZiDgffL8ekFlFSbvV0oo4EbChzGx4f9GRdb25HMsYhqlCwG5lrLq9biZkxWOiqY&#10;22YiTra2kYMu1l1tQD30/bPm3wwYN0x18gb45AdQl1tp5j/sFB2T0FQ7R0nTNEV3j6o9feQzro1i&#10;OWA14Fm+Q8a1a8+Bvu/d/dMb2JY5uiPbhG/ktn4cqGU/er3pcvwCAAD//wMAUEsDBBQABgAIAAAA&#10;IQBwV8h9KgIAAF0EAAAOAAAAZHJzL2Uyb0RvYy54bWysVMGO2jAQvVfqP1i+lwBVKUKEFWVFVQnt&#10;rgTVno3jEEuOxx0bEvr1HTsJu932VPVixjPj57z3xizv2tqwi0KvweZ8MhpzpqyEQttTzr8fth/m&#10;nPkgbCEMWJXzq/L8bvX+3bJxCzWFCkyhkBGI9YvG5bwKwS2yzMtK1cKPwClLxRKwFoG2eMoKFA2h&#10;1yabjsezrAEsHIJU3lP2vivyVcIvSyXDY1l6FZjJOX1bSCum9RjXbLUUixMKV2nZf4b4h6+ohbZ0&#10;6Q3qXgTBzqj/gKq1RPBQhpGEOoOy1FIlDsRmMn7DZl8JpxIXEse7m0z+/8HKh8sTMl3kfMqZFTVZ&#10;dFBtYF+gZdOoTuP8gpr2jtpCS2lyech7SkbSbYl1/CU6jOqk8/WmbQSTlJxN5vPPEypJqs0+fooY&#10;2ctRhz58VVCzGOQcybikp7jsfOhah5Z4kweji602Jm5iYWOQXQSZ3FQ6qB78ty5jY6+FeKoDjJks&#10;8ut4xCi0x7YnfYTiSpwRupnxTm41XbQTPjwJpCEhLjT44ZGW0kCTc+gjzirAn3/Lx37yjqqcNTR0&#10;Ofc/zgIVZ+abJVfjhA4BDsFxCOy53gBRnNCTcjKFdACDGcISoX6m97COt1BJWEl35TwM4SZ0o0/v&#10;Sar1OjXRHDoRdnbvZIQeBD20zwJdb0cgFx9gGEexeONK15t8cetzIImTZVHQTsVeZ5rhZHr/3uIj&#10;eb1PXS//CqtfAAAA//8DAFBLAwQUAAYACAAAACEATeUul+AAAAAIAQAADwAAAGRycy9kb3ducmV2&#10;LnhtbEyPwU7DMBBE70j8g7VIXBB1gChtQ5yqquAAl6qhF25uvI0D8TqynTb9e9xe6HF2VjNvisVo&#10;OnZA51tLAp4mCTCk2qqWGgHbr/fHGTAfJCnZWUIBJ/SwKG9vCpkre6QNHqrQsBhCPpcCdAh9zrmv&#10;NRrpJ7ZHit7eOiNDlK7hysljDDcdf06SjBvZUmzQsseVxvq3GoyAdfq91g/D/u1zmb64j+2wyn6a&#10;Soj7u3H5CizgGP6f4Ywf0aGMTDs7kPKsExCHBAHZPJkCi/Z8mmbAdpfLDHhZ8OsB5R8AAAD//wMA&#10;UEsBAi0AFAAGAAgAAAAhALaDOJL+AAAA4QEAABMAAAAAAAAAAAAAAAAAAAAAAFtDb250ZW50X1R5&#10;cGVzXS54bWxQSwECLQAUAAYACAAAACEAOP0h/9YAAACUAQAACwAAAAAAAAAAAAAAAAAvAQAAX3Jl&#10;bHMvLnJlbHNQSwECLQAUAAYACAAAACEAcFfIfSoCAABdBAAADgAAAAAAAAAAAAAAAAAuAgAAZHJz&#10;L2Uyb0RvYy54bWxQSwECLQAUAAYACAAAACEATeUul+AAAAAIAQAADwAAAAAAAAAAAAAAAACEBAAA&#10;ZHJzL2Rvd25yZXYueG1sUEsFBgAAAAAEAAQA8wAAAJEFAAAAAA==&#10;" stroked="f">
+                <v:textbox style="mso-fit-shape-to-text:t" inset="0,0,0,0">
                   <w:txbxContent>
                     <w:p>
                       <w:pPr>
@@ -575,12 +585,26 @@
                         </w:rPr>
                       </w:pPr>
                       <w:r>
+                        <w:t xml:space="preserve">Figure </w:t>
+                      </w:r>
+                      <w:fldSimple w:instr=" SEQ Figure \* ARABIC ">
+                        <w:r>
+                          <w:rPr>
+                            <w:noProof/>
+                          </w:rPr>
+                          <w:t>1</w:t>
+                        </w:r>
+                      </w:fldSimple>
+                      <w:r>
+                        <w:t xml:space="preserve"> - </w:t>
+                      </w:r>
+                      <w:r>
                         <w:t>Git Pulse overview</w:t>
                       </w:r>
                     </w:p>
                   </w:txbxContent>
                 </v:textbox>
-                <w10:wrap type="tight" anchorx="margin"/>
+                <w10:wrap type="tight"/>
               </v:shape>
             </w:pict>
           </mc:Fallback>
@@ -591,7 +615,7 @@
           <w:noProof/>
         </w:rPr>
         <w:drawing>
-          <wp:anchor distT="0" distB="0" distL="114300" distR="114300" simplePos="0" relativeHeight="251658240" behindDoc="1" locked="0" layoutInCell="1" allowOverlap="1" wp14:anchorId="42372723" wp14:editId="41469586">
+          <wp:anchor distT="0" distB="0" distL="114300" distR="114300" simplePos="0" relativeHeight="251658240" behindDoc="1" locked="0" layoutInCell="1" allowOverlap="1" wp14:anchorId="42372723" wp14:editId="081B7760">
             <wp:simplePos x="0" y="0"/>
             <wp:positionH relativeFrom="margin">
               <wp:posOffset>0</wp:posOffset>
@@ -685,17 +709,7 @@
           <w:color w:val="000000"/>
           <w:lang w:eastAsia="en-AU"/>
         </w:rPr>
-        <w:t xml:space="preserve"> and repositor</w:t>
-      </w:r>
-      <w:bookmarkStart w:id="0" w:name="_GoBack"/>
-      <w:bookmarkEnd w:id="0"/>
-      <w:r>
-        <w:rPr>
-          <w:rFonts w:ascii="Calibri" w:eastAsia="Times New Roman" w:hAnsi="Calibri" w:cs="Calibri"/>
-          <w:color w:val="000000"/>
-          <w:lang w:eastAsia="en-AU"/>
-        </w:rPr>
-        <w:t xml:space="preserve">y files. </w:t>
+        <w:t xml:space="preserve"> and repository files. </w:t>
       </w:r>
       <w:r>
         <w:rPr>
@@ -718,13 +732,13 @@
       </w:pPr>
       <w:r>
         <w:rPr>
-          <w:rStyle w:val="Heading2Char"/>
+          <w:noProof/>
         </w:rPr>
         <w:lastRenderedPageBreak/>
         <mc:AlternateContent>
           <mc:Choice Requires="wps">
             <w:drawing>
-              <wp:anchor distT="0" distB="0" distL="114300" distR="114300" simplePos="0" relativeHeight="251665408" behindDoc="1" locked="0" layoutInCell="1" allowOverlap="1" wp14:anchorId="6CE268EE" wp14:editId="1F0B86FB">
+              <wp:anchor distT="0" distB="0" distL="114300" distR="114300" simplePos="0" relativeHeight="251669504" behindDoc="1" locked="0" layoutInCell="1" allowOverlap="1" wp14:anchorId="56E68039" wp14:editId="19EAC7DE">
                 <wp:simplePos x="0" y="0"/>
                 <wp:positionH relativeFrom="column">
                   <wp:posOffset>-2540</wp:posOffset>
@@ -742,7 +756,7 @@
                     <wp:lineTo x="21600" y="0"/>
                   </wp:wrapPolygon>
                 </wp:wrapTight>
-                <wp:docPr id="8" name="Text Box 8"/>
+                <wp:docPr id="3" name="Text Box 3"/>
                 <wp:cNvGraphicFramePr/>
                 <a:graphic xmlns:a="http://schemas.openxmlformats.org/drawingml/2006/main">
                   <a:graphicData uri="http://schemas.microsoft.com/office/word/2010/wordprocessingShape">
@@ -770,9 +784,27 @@
                               <w:pStyle w:val="Caption"/>
                               <w:jc w:val="right"/>
                               <w:rPr>
+                                <w:rFonts w:asciiTheme="majorHAnsi" w:eastAsiaTheme="majorEastAsia" w:hAnsiTheme="majorHAnsi" w:cstheme="majorBidi"/>
                                 <w:noProof/>
+                                <w:color w:val="2F5496" w:themeColor="accent1" w:themeShade="BF"/>
+                                <w:sz w:val="26"/>
+                                <w:szCs w:val="26"/>
                               </w:rPr>
                             </w:pPr>
+                            <w:r>
+                              <w:t xml:space="preserve">Figure </w:t>
+                            </w:r>
+                            <w:fldSimple w:instr=" SEQ Figure \* ARABIC ">
+                              <w:r>
+                                <w:rPr>
+                                  <w:noProof/>
+                                </w:rPr>
+                                <w:t>2</w:t>
+                              </w:r>
+                            </w:fldSimple>
+                            <w:r>
+                              <w:t xml:space="preserve"> - </w:t>
+                            </w:r>
                             <w:r>
                               <w:t>Git Repository Contributions Dashboard</w:t>
                             </w:r>
@@ -793,7 +825,7 @@
           </mc:Choice>
           <mc:Fallback>
             <w:pict>
-              <v:shape w14:anchorId="6CE268EE" id="Text Box 8" o:spid="_x0000_s1027" type="#_x0000_t202" style="position:absolute;margin-left:-.2pt;margin-top:595.55pt;width:487.5pt;height:.05pt;z-index:-251651072;visibility:visible;mso-wrap-style:square;mso-wrap-distance-left:9pt;mso-wrap-distance-top:0;mso-wrap-distance-right:9pt;mso-wrap-distance-bottom:0;mso-position-horizontal:absolute;mso-position-horizontal-relative:text;mso-position-vertical:absolute;mso-position-vertical-relative:text;v-text-anchor:top" o:gfxdata="UEsDBBQABgAIAAAAIQC2gziS/gAAAOEBAAATAAAAW0NvbnRlbnRfVHlwZXNdLnhtbJSRQU7DMBBF&#10;90jcwfIWJU67QAgl6YK0S0CoHGBkTxKLZGx5TGhvj5O2G0SRWNoz/78nu9wcxkFMGNg6quQqL6RA&#10;0s5Y6ir5vt9lD1JwBDIwOMJKHpHlpr69KfdHjyxSmriSfYz+USnWPY7AufNIadK6MEJMx9ApD/oD&#10;OlTrorhX2lFEilmcO2RdNtjC5xDF9pCuTyYBB5bi6bQ4syoJ3g9WQ0ymaiLzg5KdCXlKLjvcW893&#10;SUOqXwnz5DrgnHtJTxOsQfEKIT7DmDSUCaxw7Rqn8787ZsmRM9e2VmPeBN4uqYvTtW7jvijg9N/y&#10;JsXecLq0q+WD6m8AAAD//wMAUEsDBBQABgAIAAAAIQA4/SH/1gAAAJQBAAALAAAAX3JlbHMvLnJl&#10;bHOkkMFqwzAMhu+DvYPRfXGawxijTi+j0GvpHsDYimMaW0Yy2fr2M4PBMnrbUb/Q94l/f/hMi1qR&#10;JVI2sOt6UJgd+ZiDgffL8ekFlFSbvV0oo4EbChzGx4f9GRdb25HMsYhqlCwG5lrLq9biZkxWOiqY&#10;22YiTra2kYMu1l1tQD30/bPm3wwYN0x18gb45AdQl1tp5j/sFB2T0FQ7R0nTNEV3j6o9feQzro1i&#10;OWA14Fm+Q8a1a8+Bvu/d/dMb2JY5uiPbhG/ktn4cqGU/er3pcvwCAAD//wMAUEsDBBQABgAIAAAA&#10;IQC1GJnrLQIAAGQEAAAOAAAAZHJzL2Uyb0RvYy54bWysVMFu2zAMvQ/YPwi6L04yNOiMOEWWIsOA&#10;oC2QDD0rshwLkEWNUmJ3Xz9KttOt22nYRaZIitJ7j/TyrmsMuyj0GmzBZ5MpZ8pKKLU9FfzbYfvh&#10;ljMfhC2FAasK/qI8v1u9f7dsXa7mUIMpFTIqYn3euoLXIbg8y7ysVSP8BJyyFKwAGxFoi6esRNFS&#10;9cZk8+l0kbWApUOQynvy3vdBvkr1q0rJ8FhVXgVmCk5vC2nFtB7jmq2WIj+hcLWWwzPEP7yiEdrS&#10;pddS9yIIdkb9R6lGSwQPVZhIaDKoKi1VwkBoZtM3aPa1cCphIXK8u9Lk/19Z+XB5QqbLgpNQVjQk&#10;0UF1gX2Gjt1Gdlrnc0raO0oLHblJ5dHvyRlBdxU28UtwGMWJ55crt7GYJOdi9mk2v6GQpNji402s&#10;kb0edejDFwUNi0bBkYRLfIrLzoc+dUyJN3kwutxqY+ImBjYG2UWQyG2tgxqK/5ZlbMy1EE/1BaMn&#10;i/h6HNEK3bFLbMxHjEcoXwg6Qt863smtpvt2wocngdQrBIn6PzzSUhloCw6DxVkN+ONv/phPElKU&#10;s5Z6r+D++1mg4sx8tSRubNTRwNE4joY9NxsgpDOaLCeTSQcwmNGsEJpnGot1vIVCwkq6q+BhNDeh&#10;nwAaK6nW65RE7ehE2Nm9k7H0yOuhexboBlUCifkAY1eK/I04fW6Sx63PgZhOykVeexYHuqmVk/bD&#10;2MVZ+XWfsl5/DqufAAAA//8DAFBLAwQUAAYACAAAACEAfhJy9OEAAAALAQAADwAAAGRycy9kb3du&#10;cmV2LnhtbEyPsU7DMBCGdyTewTokFtQ6KVFo0zhVVcEAS0XowubGbhyIz5HttOHtOcQA4/336b/v&#10;ys1ke3bWPnQOBaTzBJjGxqkOWwGHt6fZEliIEpXsHWoBXzrAprq+KmWh3AVf9bmOLaMSDIUUYGIc&#10;Cs5DY7SVYe4GjbQ7OW9lpNG3XHl5oXLb80WS5NzKDumCkYPeGd181qMVsM/e9+ZuPD2+bLN7/3wY&#10;d/lHWwtxezNt18CinuIfDD/6pA4VOR3diCqwXsAsI5DidJWmwAhYPWQ5sONvtABelfz/D9U3AAAA&#10;//8DAFBLAQItABQABgAIAAAAIQC2gziS/gAAAOEBAAATAAAAAAAAAAAAAAAAAAAAAABbQ29udGVu&#10;dF9UeXBlc10ueG1sUEsBAi0AFAAGAAgAAAAhADj9If/WAAAAlAEAAAsAAAAAAAAAAAAAAAAALwEA&#10;AF9yZWxzLy5yZWxzUEsBAi0AFAAGAAgAAAAhALUYmestAgAAZAQAAA4AAAAAAAAAAAAAAAAALgIA&#10;AGRycy9lMm9Eb2MueG1sUEsBAi0AFAAGAAgAAAAhAH4ScvThAAAACwEAAA8AAAAAAAAAAAAAAAAA&#10;hwQAAGRycy9kb3ducmV2LnhtbFBLBQYAAAAABAAEAPMAAACVBQAAAAA=&#10;" stroked="f">
+              <v:shape w14:anchorId="56E68039" id="Text Box 3" o:spid="_x0000_s1027" type="#_x0000_t202" style="position:absolute;margin-left:-.2pt;margin-top:595.55pt;width:487.5pt;height:.05pt;z-index:-251646976;visibility:visible;mso-wrap-style:square;mso-wrap-distance-left:9pt;mso-wrap-distance-top:0;mso-wrap-distance-right:9pt;mso-wrap-distance-bottom:0;mso-position-horizontal:absolute;mso-position-horizontal-relative:text;mso-position-vertical:absolute;mso-position-vertical-relative:text;v-text-anchor:top" o:gfxdata="UEsDBBQABgAIAAAAIQC2gziS/gAAAOEBAAATAAAAW0NvbnRlbnRfVHlwZXNdLnhtbJSRQU7DMBBF&#10;90jcwfIWJU67QAgl6YK0S0CoHGBkTxKLZGx5TGhvj5O2G0SRWNoz/78nu9wcxkFMGNg6quQqL6RA&#10;0s5Y6ir5vt9lD1JwBDIwOMJKHpHlpr69KfdHjyxSmriSfYz+USnWPY7AufNIadK6MEJMx9ApD/oD&#10;OlTrorhX2lFEilmcO2RdNtjC5xDF9pCuTyYBB5bi6bQ4syoJ3g9WQ0ymaiLzg5KdCXlKLjvcW893&#10;SUOqXwnz5DrgnHtJTxOsQfEKIT7DmDSUCaxw7Rqn8787ZsmRM9e2VmPeBN4uqYvTtW7jvijg9N/y&#10;JsXecLq0q+WD6m8AAAD//wMAUEsDBBQABgAIAAAAIQA4/SH/1gAAAJQBAAALAAAAX3JlbHMvLnJl&#10;bHOkkMFqwzAMhu+DvYPRfXGawxijTi+j0GvpHsDYimMaW0Yy2fr2M4PBMnrbUb/Q94l/f/hMi1qR&#10;JVI2sOt6UJgd+ZiDgffL8ekFlFSbvV0oo4EbChzGx4f9GRdb25HMsYhqlCwG5lrLq9biZkxWOiqY&#10;22YiTra2kYMu1l1tQD30/bPm3wwYN0x18gb45AdQl1tp5j/sFB2T0FQ7R0nTNEV3j6o9feQzro1i&#10;OWA14Fm+Q8a1a8+Bvu/d/dMb2JY5uiPbhG/ktn4cqGU/er3pcvwCAAD//wMAUEsDBBQABgAIAAAA&#10;IQAxMijWLQIAAGQEAAAOAAAAZHJzL2Uyb0RvYy54bWysVE1v2zAMvQ/YfxB0X5wPNNiMOEWWIsOA&#10;oC2QDD0rshwLkEWNUmJnv36UHKdbt9Owi0yRFKX3HunFfdcYdlboNdiCT0ZjzpSVUGp7LPi3/ebD&#10;R858ELYUBqwq+EV5fr98/27RulxNoQZTKmRUxPq8dQWvQ3B5lnlZq0b4EThlKVgBNiLQFo9ZiaKl&#10;6o3JpuPxPGsBS4cglffkfeiDfJnqV5WS4amqvArMFJzeFtKKaT3ENVsuRH5E4Wotr88Q//CKRmhL&#10;l95KPYgg2An1H6UaLRE8VGEkocmgqrRUCQOhmYzfoNnVwqmEhcjx7kaT/39l5eP5GZkuCz7jzIqG&#10;JNqrLrDP0LFZZKd1PqeknaO00JGbVB78npwRdFdhE78Eh1GceL7cuI3FJDnnk0+T6R2FJMXms7tY&#10;I3s96tCHLwoaFo2CIwmX+BTnrQ996pASb/JgdLnRxsRNDKwNsrMgkdtaB3Ut/luWsTHXQjzVF4ye&#10;LOLrcUQrdIcusXHDeIDyQtAR+tbxTm403bcVPjwLpF4hSNT/4YmWykBbcLhanNWAP/7mj/kkIUU5&#10;a6n3Cu6/nwQqzsxXS+LGRh0MHIzDYNhTswZCOqHJcjKZdACDGcwKoXmhsVjFWygkrKS7Ch4Gcx36&#10;CaCxkmq1SknUjk6Erd05GUsPvO67F4HuqkogMR9h6EqRvxGnz03yuNUpENNJuchrz+KVbmrlpP11&#10;7OKs/LpPWa8/h+VPAAAA//8DAFBLAwQUAAYACAAAACEAfhJy9OEAAAALAQAADwAAAGRycy9kb3du&#10;cmV2LnhtbEyPsU7DMBCGdyTewTokFtQ6KVFo0zhVVcEAS0XowubGbhyIz5HttOHtOcQA4/336b/v&#10;ys1ke3bWPnQOBaTzBJjGxqkOWwGHt6fZEliIEpXsHWoBXzrAprq+KmWh3AVf9bmOLaMSDIUUYGIc&#10;Cs5DY7SVYe4GjbQ7OW9lpNG3XHl5oXLb80WS5NzKDumCkYPeGd181qMVsM/e9+ZuPD2+bLN7/3wY&#10;d/lHWwtxezNt18CinuIfDD/6pA4VOR3diCqwXsAsI5DidJWmwAhYPWQ5sONvtABelfz/D9U3AAAA&#10;//8DAFBLAQItABQABgAIAAAAIQC2gziS/gAAAOEBAAATAAAAAAAAAAAAAAAAAAAAAABbQ29udGVu&#10;dF9UeXBlc10ueG1sUEsBAi0AFAAGAAgAAAAhADj9If/WAAAAlAEAAAsAAAAAAAAAAAAAAAAALwEA&#10;AF9yZWxzLy5yZWxzUEsBAi0AFAAGAAgAAAAhADEyKNYtAgAAZAQAAA4AAAAAAAAAAAAAAAAALgIA&#10;AGRycy9lMm9Eb2MueG1sUEsBAi0AFAAGAAgAAAAhAH4ScvThAAAACwEAAA8AAAAAAAAAAAAAAAAA&#10;hwQAAGRycy9kb3ducmV2LnhtbFBLBQYAAAAABAAEAPMAAACVBQAAAAA=&#10;" stroked="f">
                 <v:textbox style="mso-fit-shape-to-text:t" inset="0,0,0,0">
                   <w:txbxContent>
                     <w:p>
@@ -801,9 +833,27 @@
                         <w:pStyle w:val="Caption"/>
                         <w:jc w:val="right"/>
                         <w:rPr>
+                          <w:rFonts w:asciiTheme="majorHAnsi" w:eastAsiaTheme="majorEastAsia" w:hAnsiTheme="majorHAnsi" w:cstheme="majorBidi"/>
                           <w:noProof/>
+                          <w:color w:val="2F5496" w:themeColor="accent1" w:themeShade="BF"/>
+                          <w:sz w:val="26"/>
+                          <w:szCs w:val="26"/>
                         </w:rPr>
                       </w:pPr>
+                      <w:r>
+                        <w:t xml:space="preserve">Figure </w:t>
+                      </w:r>
+                      <w:fldSimple w:instr=" SEQ Figure \* ARABIC ">
+                        <w:r>
+                          <w:rPr>
+                            <w:noProof/>
+                          </w:rPr>
+                          <w:t>2</w:t>
+                        </w:r>
+                      </w:fldSimple>
+                      <w:r>
+                        <w:t xml:space="preserve"> - </w:t>
+                      </w:r>
                       <w:r>
                         <w:t>Git Repository Contributions Dashboard</w:t>
                       </w:r>
@@ -819,9 +869,10 @@
       <w:r>
         <w:rPr>
           <w:rStyle w:val="Heading2Char"/>
+          <w:noProof/>
         </w:rPr>
         <w:drawing>
-          <wp:anchor distT="0" distB="0" distL="114300" distR="114300" simplePos="0" relativeHeight="251659264" behindDoc="1" locked="0" layoutInCell="1" allowOverlap="1" wp14:anchorId="45E71B61" wp14:editId="25A4D7BF">
+          <wp:anchor distT="0" distB="0" distL="114300" distR="114300" simplePos="0" relativeHeight="251659264" behindDoc="1" locked="0" layoutInCell="1" allowOverlap="1" wp14:anchorId="45E71B61" wp14:editId="4E64C9F3">
             <wp:simplePos x="0" y="0"/>
             <wp:positionH relativeFrom="margin">
               <wp:align>right</wp:align>
@@ -893,6 +944,7 @@
       <w:r>
         <w:rPr>
           <w:rStyle w:val="Heading2Char"/>
+          <w:noProof/>
         </w:rPr>
         <mc:AlternateContent>
           <mc:Choice Requires="wps">
@@ -966,7 +1018,7 @@
           </mc:Choice>
           <mc:Fallback>
             <w:pict>
-              <v:shape w14:anchorId="3D803754" id="Text Box 1" o:spid="_x0000_s1028" type="#_x0000_t202" style="position:absolute;margin-left:-.2pt;margin-top:415.6pt;width:487.5pt;height:.05pt;z-index:-251655168;visibility:visible;mso-wrap-style:square;mso-wrap-distance-left:9pt;mso-wrap-distance-top:0;mso-wrap-distance-right:9pt;mso-wrap-distance-bottom:0;mso-position-horizontal:absolute;mso-position-horizontal-relative:text;mso-position-vertical:absolute;mso-position-vertical-relative:text;v-text-anchor:top" o:gfxdata="UEsDBBQABgAIAAAAIQC2gziS/gAAAOEBAAATAAAAW0NvbnRlbnRfVHlwZXNdLnhtbJSRQU7DMBBF&#10;90jcwfIWJU67QAgl6YK0S0CoHGBkTxKLZGx5TGhvj5O2G0SRWNoz/78nu9wcxkFMGNg6quQqL6RA&#10;0s5Y6ir5vt9lD1JwBDIwOMJKHpHlpr69KfdHjyxSmriSfYz+USnWPY7AufNIadK6MEJMx9ApD/oD&#10;OlTrorhX2lFEilmcO2RdNtjC5xDF9pCuTyYBB5bi6bQ4syoJ3g9WQ0ymaiLzg5KdCXlKLjvcW893&#10;SUOqXwnz5DrgnHtJTxOsQfEKIT7DmDSUCaxw7Rqn8787ZsmRM9e2VmPeBN4uqYvTtW7jvijg9N/y&#10;JsXecLq0q+WD6m8AAAD//wMAUEsDBBQABgAIAAAAIQA4/SH/1gAAAJQBAAALAAAAX3JlbHMvLnJl&#10;bHOkkMFqwzAMhu+DvYPRfXGawxijTi+j0GvpHsDYimMaW0Yy2fr2M4PBMnrbUb/Q94l/f/hMi1qR&#10;JVI2sOt6UJgd+ZiDgffL8ekFlFSbvV0oo4EbChzGx4f9GRdb25HMsYhqlCwG5lrLq9biZkxWOiqY&#10;22YiTra2kYMu1l1tQD30/bPm3wwYN0x18gb45AdQl1tp5j/sFB2T0FQ7R0nTNEV3j6o9feQzro1i&#10;OWA14Fm+Q8a1a8+Bvu/d/dMb2JY5uiPbhG/ktn4cqGU/er3pcvwCAAD//wMAUEsDBBQABgAIAAAA&#10;IQCdBFSIKQIAAF0EAAAOAAAAZHJzL2Uyb0RvYy54bWysVE1vGjEQvVfqf7B8LwtUQe2KJaJEVJVQ&#10;EgmqnI3Xy1qyPe7YsJv++o73g6RpT1UvZnbm+dlv3pjlbWsNuygMGlzBZ5MpZ8pJKLU7Ffz7Yfvh&#10;E2chClcKA04V/FkFfrt6/27Z+FzNoQZTKmRE4kLe+ILXMfo8y4KslRVhAl45KlaAVkT6xFNWomiI&#10;3ZpsPp0usgaw9AhShUDZu77IVx1/VSkZH6oqqMhMwelusVuxW49pzVZLkZ9Q+FrL4RriH25hhXZ0&#10;6JXqTkTBzqj/oLJaIgSo4kSCzaCqtFSdBlIzm75Rs6+FV50Wak7w1zaF/0cr7y+PyHRJ3nHmhCWL&#10;DqqN7Au0bJa60/iQE2jvCRZbSifkkA+UTKLbCm36JTmM6tTn52tvE5mk5GL2eTa/oZKk2uLjTeLI&#10;XrZ6DPGrAstSUHAk47p+issuxB46QtJJAYwut9qY9JEKG4PsIsjkptZRDeS/oYxLWAdpV0+YMlnS&#10;1+tIUWyP7SDuCOUzaUboZyZ4udV00E6E+CiQhoS00ODHB1oqA03BYYg4qwF//i2f8OQdVTlraOgK&#10;Hn6cBSrOzDdHrqYJHQMcg+MYuLPdAEkkp+g2XUgbMJoxrBDsE72HdTqFSsJJOqvgcQw3sR99ek9S&#10;rdcdiObQi7hzey8T9djQQ/sk0A92RHLxHsZxFPkbV3ps54tfnyO1uLMsNbTv4tBnmuHO9OG9pUfy&#10;+rtDvfwrrH4BAAD//wMAUEsDBBQABgAIAAAAIQBHPuDW4AAAAAkBAAAPAAAAZHJzL2Rvd25yZXYu&#10;eG1sTI/BTsMwEETvSPyDtUhcUOu0iUIJcaqqggNcKkIv3Nx4GwfidWQ7bfh7TC9wnJ3RzNtyPZme&#10;ndD5zpKAxTwBhtRY1VErYP/+PFsB80GSkr0lFPCNHtbV9VUpC2XP9IanOrQslpAvpAAdwlBw7huN&#10;Rvq5HZCid7TOyBCla7ly8hzLTc+XSZJzIzuKC1oOuNXYfNWjEbDLPnb6bjw+vW6y1L3sx23+2dZC&#10;3N5Mm0dgAafwF4Zf/IgOVWQ62JGUZ72AWRaDAlbpYgks+g/3WQ7scLmkwKuS//+g+gEAAP//AwBQ&#10;SwECLQAUAAYACAAAACEAtoM4kv4AAADhAQAAEwAAAAAAAAAAAAAAAAAAAAAAW0NvbnRlbnRfVHlw&#10;ZXNdLnhtbFBLAQItABQABgAIAAAAIQA4/SH/1gAAAJQBAAALAAAAAAAAAAAAAAAAAC8BAABfcmVs&#10;cy8ucmVsc1BLAQItABQABgAIAAAAIQCdBFSIKQIAAF0EAAAOAAAAAAAAAAAAAAAAAC4CAABkcnMv&#10;ZTJvRG9jLnhtbFBLAQItABQABgAIAAAAIQBHPuDW4AAAAAkBAAAPAAAAAAAAAAAAAAAAAIMEAABk&#10;cnMvZG93bnJldi54bWxQSwUGAAAAAAQABADzAAAAkAUAAAAA&#10;" stroked="f">
+              <v:shape w14:anchorId="3D803754" id="Text Box 1" o:spid="_x0000_s1028" type="#_x0000_t202" style="position:absolute;margin-left:-.2pt;margin-top:415.6pt;width:487.5pt;height:.05pt;z-index:-251655168;visibility:visible;mso-wrap-style:square;mso-wrap-distance-left:9pt;mso-wrap-distance-top:0;mso-wrap-distance-right:9pt;mso-wrap-distance-bottom:0;mso-position-horizontal:absolute;mso-position-horizontal-relative:text;mso-position-vertical:absolute;mso-position-vertical-relative:text;v-text-anchor:top" o:gfxdata="UEsDBBQABgAIAAAAIQC2gziS/gAAAOEBAAATAAAAW0NvbnRlbnRfVHlwZXNdLnhtbJSRQU7DMBBF&#10;90jcwfIWJU67QAgl6YK0S0CoHGBkTxKLZGx5TGhvj5O2G0SRWNoz/78nu9wcxkFMGNg6quQqL6RA&#10;0s5Y6ir5vt9lD1JwBDIwOMJKHpHlpr69KfdHjyxSmriSfYz+USnWPY7AufNIadK6MEJMx9ApD/oD&#10;OlTrorhX2lFEilmcO2RdNtjC5xDF9pCuTyYBB5bi6bQ4syoJ3g9WQ0ymaiLzg5KdCXlKLjvcW893&#10;SUOqXwnz5DrgnHtJTxOsQfEKIT7DmDSUCaxw7Rqn8787ZsmRM9e2VmPeBN4uqYvTtW7jvijg9N/y&#10;JsXecLq0q+WD6m8AAAD//wMAUEsDBBQABgAIAAAAIQA4/SH/1gAAAJQBAAALAAAAX3JlbHMvLnJl&#10;bHOkkMFqwzAMhu+DvYPRfXGawxijTi+j0GvpHsDYimMaW0Yy2fr2M4PBMnrbUb/Q94l/f/hMi1qR&#10;JVI2sOt6UJgd+ZiDgffL8ekFlFSbvV0oo4EbChzGx4f9GRdb25HMsYhqlCwG5lrLq9biZkxWOiqY&#10;22YiTra2kYMu1l1tQD30/bPm3wwYN0x18gb45AdQl1tp5j/sFB2T0FQ7R0nTNEV3j6o9feQzro1i&#10;OWA14Fm+Q8a1a8+Bvu/d/dMb2JY5uiPbhG/ktn4cqGU/er3pcvwCAAD//wMAUEsDBBQABgAIAAAA&#10;IQDWWz/JLAIAAGQEAAAOAAAAZHJzL2Uyb0RvYy54bWysVMGO2jAQvVfqP1i+lwDVojYirCgrqkpo&#10;dyWo9mwch1hyPO7YkGy/vmMnYbfbnqpezGTmeez33pjlbdcYdlHoNdiCzyZTzpSVUGp7Kvj3w/bD&#10;J858ELYUBqwq+LPy/Hb1/t2ydbmaQw2mVMioifV56wpeh+DyLPOyVo3wE3DKUrECbESgTzxlJYqW&#10;ujcmm0+ni6wFLB2CVN5T9q4v8lXqX1VKhoeq8iowU3C6W0grpvUY12y1FPkJhau1HK4h/uEWjdCW&#10;Dr22uhNBsDPqP1o1WiJ4qMJEQpNBVWmpEgdiM5u+YbOvhVOJC4nj3VUm///ayvvLIzJdknecWdGQ&#10;RQfVBfYFOjaL6rTO5wTaO4KFjtIROeQ9JSPprsIm/hIdRnXS+fmqbWwmKbmYfZ7Nb6gkqbb4eBN7&#10;ZC9bHfrwVUHDYlBwJOOSnuKy86GHjpB4kgejy602Jn7EwsYguwgyua11UEPz31DGRqyFuKtvGDNZ&#10;5NfziFHojl1SYz5yPEL5TNQR+tHxTm41nbcTPjwKpFkhSjT/4YGWykBbcBgizmrAn3/LRzxZSFXO&#10;Wpq9gvsfZ4GKM/PNkrlxUMcAx+A4BvbcbICYkmF0mxTSBgxmDCuE5omexTqeQiVhJZ1V8DCGm9C/&#10;AHpWUq3XCUTj6ETY2b2TsfWo66F7EugGVwKZeQ/jVIr8jTk9Ntnj1udASifnoq69ioPcNMrJ++HZ&#10;xbfy+juhXv4cVr8AAAD//wMAUEsDBBQABgAIAAAAIQBHPuDW4AAAAAkBAAAPAAAAZHJzL2Rvd25y&#10;ZXYueG1sTI/BTsMwEETvSPyDtUhcUOu0iUIJcaqqggNcKkIv3Nx4GwfidWQ7bfh7TC9wnJ3RzNty&#10;PZmendD5zpKAxTwBhtRY1VErYP/+PFsB80GSkr0lFPCNHtbV9VUpC2XP9IanOrQslpAvpAAdwlBw&#10;7huNRvq5HZCid7TOyBCla7ly8hzLTc+XSZJzIzuKC1oOuNXYfNWjEbDLPnb6bjw+vW6y1L3sx23+&#10;2dZC3N5Mm0dgAafwF4Zf/IgOVWQ62JGUZ72AWRaDAlbpYgks+g/3WQ7scLmkwKuS//+g+gEAAP//&#10;AwBQSwECLQAUAAYACAAAACEAtoM4kv4AAADhAQAAEwAAAAAAAAAAAAAAAAAAAAAAW0NvbnRlbnRf&#10;VHlwZXNdLnhtbFBLAQItABQABgAIAAAAIQA4/SH/1gAAAJQBAAALAAAAAAAAAAAAAAAAAC8BAABf&#10;cmVscy8ucmVsc1BLAQItABQABgAIAAAAIQDWWz/JLAIAAGQEAAAOAAAAAAAAAAAAAAAAAC4CAABk&#10;cnMvZTJvRG9jLnhtbFBLAQItABQABgAIAAAAIQBHPuDW4AAAAAkBAAAPAAAAAAAAAAAAAAAAAIYE&#10;AABkcnMvZG93bnJldi54bWxQSwUGAAAAAAQABADzAAAAkwUAAAAA&#10;" stroked="f">
                 <v:textbox style="mso-fit-shape-to-text:t" inset="0,0,0,0">
                   <w:txbxContent>
                     <w:p>
@@ -1021,7 +1073,15 @@
           <w:rPr>
             <w:rStyle w:val="Hyperlink"/>
           </w:rPr>
-          <w:t>https://joshcoppen.github.io/Assignment-2-Team-Project/</w:t>
+          <w:t>https://joshcoppen.</w:t>
+        </w:r>
+        <w:bookmarkStart w:id="0" w:name="_GoBack"/>
+        <w:bookmarkEnd w:id="0"/>
+        <w:r>
+          <w:rPr>
+            <w:rStyle w:val="Hyperlink"/>
+          </w:rPr>
+          <w:t>github.io/Assignment-2-Team-Project/</w:t>
         </w:r>
       </w:hyperlink>
     </w:p>

</xml_diff>